<commit_message>
Doc: Se realizaron la mitad de las preguntas de la lista de chequeo para la rft implementacion
</commit_message>
<xml_diff>
--- a/3. Etapa de construcción/Iteración 4/Revisiones/Informe de Revisión Técnica Formal-Implementación_Vesta Risk Manager_T-Code.docx
+++ b/3. Etapa de construcción/Iteración 4/Revisiones/Informe de Revisión Técnica Formal-Implementación_Vesta Risk Manager_T-Code.docx
@@ -2097,16 +2097,27 @@
         <w:t xml:space="preserve">El producto que se va a revisar es: </w:t>
       </w:r>
       <w:r>
-        <w:t>Modelo de datos</w:t>
+        <w:t xml:space="preserve">Implementación </w:t>
       </w:r>
+      <w:proofErr w:type="spellStart"/>
+      <w:r>
+        <w:t>backend</w:t>
+      </w:r>
+      <w:proofErr w:type="spellEnd"/>
       <w:r>
         <w:t xml:space="preserve">. La versión que se va a revisar es la del </w:t>
       </w:r>
       <w:r>
-        <w:t>24</w:t>
+        <w:t>15</w:t>
       </w:r>
       <w:r>
-        <w:t xml:space="preserve"> de octubre de 2024 y corresponde al área de </w:t>
+        <w:t xml:space="preserve"> de </w:t>
+      </w:r>
+      <w:r>
+        <w:t>noviembre</w:t>
+      </w:r>
+      <w:r>
+        <w:t xml:space="preserve"> de 2024 y corresponde al área de </w:t>
       </w:r>
       <w:r>
         <w:t>Análisis y Diseño</w:t>
@@ -2249,7 +2260,7 @@
               <w:pStyle w:val="PSI-Normal"/>
             </w:pPr>
             <w:r>
-              <w:t>Claridad</w:t>
+              <w:t>PSR-1</w:t>
             </w:r>
           </w:p>
         </w:tc>
@@ -2263,7 +2274,23 @@
               <w:pStyle w:val="PSI-Normal"/>
             </w:pPr>
             <w:r>
-              <w:t>¿El modelo de datos está documentado de manera clara y comprensible?</w:t>
+              <w:t>¿Los archivos PHP usan solo etiquetas &lt;?</w:t>
+            </w:r>
+            <w:proofErr w:type="spellStart"/>
+            <w:r>
+              <w:t>php</w:t>
+            </w:r>
+            <w:proofErr w:type="spellEnd"/>
+            <w:r>
+              <w:t xml:space="preserve"> o </w:t>
+            </w:r>
+            <w:proofErr w:type="gramStart"/>
+            <w:r>
+              <w:t>&lt;?=</w:t>
+            </w:r>
+            <w:proofErr w:type="gramEnd"/>
+            <w:r>
+              <w:t>, sin otras como &lt;??</w:t>
             </w:r>
           </w:p>
         </w:tc>
@@ -2313,7 +2340,7 @@
               <w:pStyle w:val="PSI-Normal"/>
             </w:pPr>
             <w:r>
-              <w:t>¿Se especifican las convenciones de nombres para tablas, columnas, claves primarias y foráneas?</w:t>
+              <w:t>¿Los archivos terminan con una nueva línea vacía?</w:t>
             </w:r>
           </w:p>
         </w:tc>
@@ -2344,16 +2371,13 @@
         <w:tc>
           <w:tcPr>
             <w:tcW w:w="2122" w:type="dxa"/>
-            <w:vMerge w:val="restart"/>
-            <w:vAlign w:val="center"/>
-          </w:tcPr>
-          <w:p>
-            <w:pPr>
-              <w:pStyle w:val="PSI-Normal"/>
-            </w:pPr>
-            <w:r>
-              <w:t>Integridad y consistencia</w:t>
-            </w:r>
+            <w:vMerge/>
+            <w:vAlign w:val="center"/>
+          </w:tcPr>
+          <w:p>
+            <w:pPr>
+              <w:pStyle w:val="PSI-Normal"/>
+            </w:pPr>
           </w:p>
         </w:tc>
         <w:tc>
@@ -2366,7 +2390,7 @@
               <w:pStyle w:val="PSI-Normal"/>
             </w:pPr>
             <w:r>
-              <w:t>¿Se han validado las relaciones entre tablas (uno a uno, uno a muchos, muchos a muchos)?</w:t>
+              <w:t>¿Los archivos usan codificación UTF-8 sin BOM?</w:t>
             </w:r>
           </w:p>
         </w:tc>
@@ -2416,7 +2440,1505 @@
               <w:pStyle w:val="PSI-Normal"/>
             </w:pPr>
             <w:r>
-              <w:t>¿Se han definido correctamente las claves primarias para cada tabla?</w:t>
+              <w:t>¿Cada clase está en su propio archivo?</w:t>
+            </w:r>
+          </w:p>
+        </w:tc>
+        <w:tc>
+          <w:tcPr>
+            <w:tcW w:w="711" w:type="dxa"/>
+            <w:vAlign w:val="center"/>
+          </w:tcPr>
+          <w:p>
+            <w:pPr>
+              <w:pStyle w:val="PSI-Normal"/>
+            </w:pPr>
+          </w:p>
+        </w:tc>
+        <w:tc>
+          <w:tcPr>
+            <w:tcW w:w="2828" w:type="dxa"/>
+            <w:vAlign w:val="center"/>
+          </w:tcPr>
+          <w:p>
+            <w:pPr>
+              <w:pStyle w:val="PSI-Normal"/>
+            </w:pPr>
+          </w:p>
+        </w:tc>
+      </w:tr>
+      <w:tr>
+        <w:tc>
+          <w:tcPr>
+            <w:tcW w:w="2122" w:type="dxa"/>
+            <w:vMerge/>
+            <w:vAlign w:val="center"/>
+          </w:tcPr>
+          <w:p>
+            <w:pPr>
+              <w:pStyle w:val="PSI-Normal"/>
+            </w:pPr>
+          </w:p>
+        </w:tc>
+        <w:tc>
+          <w:tcPr>
+            <w:tcW w:w="2833" w:type="dxa"/>
+            <w:vAlign w:val="center"/>
+          </w:tcPr>
+          <w:p>
+            <w:pPr>
+              <w:pStyle w:val="PSI-Normal"/>
+            </w:pPr>
+            <w:r>
+              <w:t xml:space="preserve">¿Los nombres de las clases siguen el formato </w:t>
+            </w:r>
+            <w:proofErr w:type="spellStart"/>
+            <w:r>
+              <w:t>StudlyCaps</w:t>
+            </w:r>
+            <w:proofErr w:type="spellEnd"/>
+            <w:r>
+              <w:t xml:space="preserve"> (por ejemplo, </w:t>
+            </w:r>
+            <w:proofErr w:type="spellStart"/>
+            <w:r>
+              <w:t>MiClase</w:t>
+            </w:r>
+            <w:proofErr w:type="spellEnd"/>
+            <w:r>
+              <w:t>)?</w:t>
+            </w:r>
+          </w:p>
+        </w:tc>
+        <w:tc>
+          <w:tcPr>
+            <w:tcW w:w="711" w:type="dxa"/>
+            <w:vAlign w:val="center"/>
+          </w:tcPr>
+          <w:p>
+            <w:pPr>
+              <w:pStyle w:val="PSI-Normal"/>
+            </w:pPr>
+          </w:p>
+        </w:tc>
+        <w:tc>
+          <w:tcPr>
+            <w:tcW w:w="2828" w:type="dxa"/>
+            <w:vAlign w:val="center"/>
+          </w:tcPr>
+          <w:p>
+            <w:pPr>
+              <w:pStyle w:val="PSI-Normal"/>
+            </w:pPr>
+          </w:p>
+        </w:tc>
+      </w:tr>
+      <w:tr>
+        <w:tc>
+          <w:tcPr>
+            <w:tcW w:w="2122" w:type="dxa"/>
+            <w:vMerge/>
+            <w:vAlign w:val="center"/>
+          </w:tcPr>
+          <w:p>
+            <w:pPr>
+              <w:pStyle w:val="PSI-Normal"/>
+            </w:pPr>
+          </w:p>
+        </w:tc>
+        <w:tc>
+          <w:tcPr>
+            <w:tcW w:w="2833" w:type="dxa"/>
+            <w:vAlign w:val="center"/>
+          </w:tcPr>
+          <w:p>
+            <w:pPr>
+              <w:ind w:left="0" w:firstLine="0"/>
+              <w:rPr>
+                <w:lang w:val="es-AR"/>
+              </w:rPr>
+            </w:pPr>
+            <w:r>
+              <w:rPr>
+                <w:lang w:val="es-AR"/>
+              </w:rPr>
+              <w:t>¿Las constantes de clase están declaradas en mayúsculas con guiones bajos (por ejemplo, CONSTANTE_EJEMPLO)?</w:t>
+            </w:r>
+          </w:p>
+        </w:tc>
+        <w:tc>
+          <w:tcPr>
+            <w:tcW w:w="711" w:type="dxa"/>
+            <w:vAlign w:val="center"/>
+          </w:tcPr>
+          <w:p>
+            <w:pPr>
+              <w:pStyle w:val="PSI-Normal"/>
+            </w:pPr>
+          </w:p>
+        </w:tc>
+        <w:tc>
+          <w:tcPr>
+            <w:tcW w:w="2828" w:type="dxa"/>
+            <w:vAlign w:val="center"/>
+          </w:tcPr>
+          <w:p>
+            <w:pPr>
+              <w:pStyle w:val="PSI-Normal"/>
+            </w:pPr>
+          </w:p>
+        </w:tc>
+      </w:tr>
+      <w:tr>
+        <w:tc>
+          <w:tcPr>
+            <w:tcW w:w="2122" w:type="dxa"/>
+            <w:vMerge/>
+            <w:vAlign w:val="center"/>
+          </w:tcPr>
+          <w:p>
+            <w:pPr>
+              <w:pStyle w:val="PSI-Normal"/>
+            </w:pPr>
+          </w:p>
+        </w:tc>
+        <w:tc>
+          <w:tcPr>
+            <w:tcW w:w="2833" w:type="dxa"/>
+            <w:vAlign w:val="center"/>
+          </w:tcPr>
+          <w:p>
+            <w:pPr>
+              <w:ind w:left="0" w:firstLine="0"/>
+              <w:rPr>
+                <w:lang w:val="es-AR"/>
+              </w:rPr>
+            </w:pPr>
+            <w:r>
+              <w:rPr>
+                <w:lang w:val="es-AR"/>
+              </w:rPr>
+              <w:t xml:space="preserve">¿Los nombres de los métodos siguen el formato </w:t>
+            </w:r>
+            <w:proofErr w:type="spellStart"/>
+            <w:r>
+              <w:rPr>
+                <w:lang w:val="es-AR"/>
+              </w:rPr>
+              <w:t>camelCase</w:t>
+            </w:r>
+            <w:proofErr w:type="spellEnd"/>
+            <w:r>
+              <w:rPr>
+                <w:lang w:val="es-AR"/>
+              </w:rPr>
+              <w:t xml:space="preserve"> (por ejemplo, </w:t>
+            </w:r>
+            <w:proofErr w:type="spellStart"/>
+            <w:r>
+              <w:rPr>
+                <w:lang w:val="es-AR"/>
+              </w:rPr>
+              <w:t>miMetodo</w:t>
+            </w:r>
+            <w:proofErr w:type="spellEnd"/>
+            <w:r>
+              <w:rPr>
+                <w:lang w:val="es-AR"/>
+              </w:rPr>
+              <w:t>)?</w:t>
+            </w:r>
+          </w:p>
+        </w:tc>
+        <w:tc>
+          <w:tcPr>
+            <w:tcW w:w="711" w:type="dxa"/>
+            <w:vAlign w:val="center"/>
+          </w:tcPr>
+          <w:p>
+            <w:pPr>
+              <w:pStyle w:val="PSI-Normal"/>
+            </w:pPr>
+          </w:p>
+        </w:tc>
+        <w:tc>
+          <w:tcPr>
+            <w:tcW w:w="2828" w:type="dxa"/>
+            <w:vAlign w:val="center"/>
+          </w:tcPr>
+          <w:p>
+            <w:pPr>
+              <w:pStyle w:val="PSI-Normal"/>
+            </w:pPr>
+          </w:p>
+        </w:tc>
+      </w:tr>
+      <w:tr>
+        <w:tc>
+          <w:tcPr>
+            <w:tcW w:w="2122" w:type="dxa"/>
+            <w:vMerge w:val="restart"/>
+            <w:vAlign w:val="center"/>
+          </w:tcPr>
+          <w:p>
+            <w:pPr>
+              <w:pStyle w:val="PSI-Normal"/>
+              <w:jc w:val="center"/>
+            </w:pPr>
+            <w:r>
+              <w:t xml:space="preserve">PER </w:t>
+            </w:r>
+            <w:proofErr w:type="spellStart"/>
+            <w:r>
+              <w:t>Coding</w:t>
+            </w:r>
+            <w:proofErr w:type="spellEnd"/>
+            <w:r>
+              <w:t xml:space="preserve"> Style</w:t>
+            </w:r>
+            <w:r>
+              <w:t xml:space="preserve"> 2.0</w:t>
+            </w:r>
+          </w:p>
+        </w:tc>
+        <w:tc>
+          <w:tcPr>
+            <w:tcW w:w="2833" w:type="dxa"/>
+            <w:vAlign w:val="center"/>
+          </w:tcPr>
+          <w:p>
+            <w:pPr>
+              <w:pStyle w:val="PSI-Normal"/>
+            </w:pPr>
+            <w:r>
+              <w:t xml:space="preserve">¿Se usa </w:t>
+            </w:r>
+            <w:proofErr w:type="spellStart"/>
+            <w:r>
+              <w:t>indentación</w:t>
+            </w:r>
+            <w:proofErr w:type="spellEnd"/>
+            <w:r>
+              <w:t xml:space="preserve"> de 4 espacios (no </w:t>
+            </w:r>
+            <w:proofErr w:type="spellStart"/>
+            <w:r>
+              <w:t>tabs</w:t>
+            </w:r>
+            <w:proofErr w:type="spellEnd"/>
+            <w:r>
+              <w:t>)?</w:t>
+            </w:r>
+          </w:p>
+        </w:tc>
+        <w:tc>
+          <w:tcPr>
+            <w:tcW w:w="711" w:type="dxa"/>
+            <w:vAlign w:val="center"/>
+          </w:tcPr>
+          <w:p>
+            <w:pPr>
+              <w:pStyle w:val="PSI-Normal"/>
+            </w:pPr>
+          </w:p>
+        </w:tc>
+        <w:tc>
+          <w:tcPr>
+            <w:tcW w:w="2828" w:type="dxa"/>
+            <w:vAlign w:val="center"/>
+          </w:tcPr>
+          <w:p>
+            <w:pPr>
+              <w:pStyle w:val="PSI-Normal"/>
+            </w:pPr>
+          </w:p>
+        </w:tc>
+      </w:tr>
+      <w:tr>
+        <w:tc>
+          <w:tcPr>
+            <w:tcW w:w="2122" w:type="dxa"/>
+            <w:vMerge/>
+            <w:vAlign w:val="center"/>
+          </w:tcPr>
+          <w:p>
+            <w:pPr>
+              <w:pStyle w:val="PSI-Normal"/>
+            </w:pPr>
+          </w:p>
+        </w:tc>
+        <w:tc>
+          <w:tcPr>
+            <w:tcW w:w="2833" w:type="dxa"/>
+            <w:vAlign w:val="center"/>
+          </w:tcPr>
+          <w:p>
+            <w:pPr>
+              <w:pStyle w:val="PSI-Normal"/>
+            </w:pPr>
+            <w:r>
+              <w:t>¿Las líneas de código no superan los 80 caracteres (idealmente) o 120 como máximo?</w:t>
+            </w:r>
+          </w:p>
+        </w:tc>
+        <w:tc>
+          <w:tcPr>
+            <w:tcW w:w="711" w:type="dxa"/>
+            <w:vAlign w:val="center"/>
+          </w:tcPr>
+          <w:p>
+            <w:pPr>
+              <w:pStyle w:val="PSI-Normal"/>
+            </w:pPr>
+          </w:p>
+        </w:tc>
+        <w:tc>
+          <w:tcPr>
+            <w:tcW w:w="2828" w:type="dxa"/>
+            <w:vAlign w:val="center"/>
+          </w:tcPr>
+          <w:p>
+            <w:pPr>
+              <w:pStyle w:val="PSI-Normal"/>
+            </w:pPr>
+          </w:p>
+        </w:tc>
+      </w:tr>
+      <w:tr>
+        <w:tc>
+          <w:tcPr>
+            <w:tcW w:w="2122" w:type="dxa"/>
+            <w:vMerge/>
+            <w:vAlign w:val="center"/>
+          </w:tcPr>
+          <w:p>
+            <w:pPr>
+              <w:pStyle w:val="PSI-Normal"/>
+            </w:pPr>
+          </w:p>
+        </w:tc>
+        <w:tc>
+          <w:tcPr>
+            <w:tcW w:w="2833" w:type="dxa"/>
+            <w:vAlign w:val="center"/>
+          </w:tcPr>
+          <w:p>
+            <w:pPr>
+              <w:pStyle w:val="PSI-Normal"/>
+            </w:pPr>
+            <w:r>
+              <w:t>¿No hay espacios al final de las líneas?</w:t>
+            </w:r>
+          </w:p>
+        </w:tc>
+        <w:tc>
+          <w:tcPr>
+            <w:tcW w:w="711" w:type="dxa"/>
+            <w:vAlign w:val="center"/>
+          </w:tcPr>
+          <w:p>
+            <w:pPr>
+              <w:pStyle w:val="PSI-Normal"/>
+            </w:pPr>
+          </w:p>
+        </w:tc>
+        <w:tc>
+          <w:tcPr>
+            <w:tcW w:w="2828" w:type="dxa"/>
+            <w:vAlign w:val="center"/>
+          </w:tcPr>
+          <w:p>
+            <w:pPr>
+              <w:pStyle w:val="PSI-Normal"/>
+            </w:pPr>
+          </w:p>
+        </w:tc>
+      </w:tr>
+      <w:tr>
+        <w:tc>
+          <w:tcPr>
+            <w:tcW w:w="2122" w:type="dxa"/>
+            <w:vMerge/>
+            <w:vAlign w:val="center"/>
+          </w:tcPr>
+          <w:p>
+            <w:pPr>
+              <w:pStyle w:val="PSI-Normal"/>
+            </w:pPr>
+          </w:p>
+        </w:tc>
+        <w:tc>
+          <w:tcPr>
+            <w:tcW w:w="2833" w:type="dxa"/>
+            <w:vAlign w:val="center"/>
+          </w:tcPr>
+          <w:p>
+            <w:pPr>
+              <w:pStyle w:val="PSI-Normal"/>
+            </w:pPr>
+            <w:r>
+              <w:t xml:space="preserve">¿Las llaves {} están en la misma línea para estructuras </w:t>
+            </w:r>
+            <w:r>
+              <w:lastRenderedPageBreak/>
+              <w:t>de control (</w:t>
+            </w:r>
+            <w:proofErr w:type="spellStart"/>
+            <w:r>
+              <w:t>if</w:t>
+            </w:r>
+            <w:proofErr w:type="spellEnd"/>
+            <w:r>
+              <w:t xml:space="preserve">, </w:t>
+            </w:r>
+            <w:proofErr w:type="spellStart"/>
+            <w:r>
+              <w:t>for</w:t>
+            </w:r>
+            <w:proofErr w:type="spellEnd"/>
+            <w:r>
+              <w:t xml:space="preserve">, </w:t>
+            </w:r>
+            <w:proofErr w:type="spellStart"/>
+            <w:r>
+              <w:t>foreach</w:t>
+            </w:r>
+            <w:proofErr w:type="spellEnd"/>
+            <w:r>
+              <w:t>, etc.)?</w:t>
+            </w:r>
+          </w:p>
+        </w:tc>
+        <w:tc>
+          <w:tcPr>
+            <w:tcW w:w="711" w:type="dxa"/>
+            <w:vAlign w:val="center"/>
+          </w:tcPr>
+          <w:p>
+            <w:pPr>
+              <w:pStyle w:val="PSI-Normal"/>
+            </w:pPr>
+          </w:p>
+        </w:tc>
+        <w:tc>
+          <w:tcPr>
+            <w:tcW w:w="2828" w:type="dxa"/>
+            <w:vAlign w:val="center"/>
+          </w:tcPr>
+          <w:p>
+            <w:pPr>
+              <w:pStyle w:val="PSI-Normal"/>
+            </w:pPr>
+          </w:p>
+        </w:tc>
+      </w:tr>
+      <w:tr>
+        <w:tc>
+          <w:tcPr>
+            <w:tcW w:w="2122" w:type="dxa"/>
+            <w:vMerge/>
+            <w:vAlign w:val="center"/>
+          </w:tcPr>
+          <w:p>
+            <w:pPr>
+              <w:pStyle w:val="PSI-Normal"/>
+            </w:pPr>
+          </w:p>
+        </w:tc>
+        <w:tc>
+          <w:tcPr>
+            <w:tcW w:w="2833" w:type="dxa"/>
+            <w:vAlign w:val="center"/>
+          </w:tcPr>
+          <w:p>
+            <w:pPr>
+              <w:pStyle w:val="PSI-Normal"/>
+            </w:pPr>
+            <w:r>
+              <w:t>¿Las llaves {} están en la línea siguiente para definiciones de clases y métodos?</w:t>
+            </w:r>
+          </w:p>
+        </w:tc>
+        <w:tc>
+          <w:tcPr>
+            <w:tcW w:w="711" w:type="dxa"/>
+            <w:vAlign w:val="center"/>
+          </w:tcPr>
+          <w:p>
+            <w:pPr>
+              <w:pStyle w:val="PSI-Normal"/>
+            </w:pPr>
+          </w:p>
+        </w:tc>
+        <w:tc>
+          <w:tcPr>
+            <w:tcW w:w="2828" w:type="dxa"/>
+            <w:vAlign w:val="center"/>
+          </w:tcPr>
+          <w:p>
+            <w:pPr>
+              <w:pStyle w:val="PSI-Normal"/>
+            </w:pPr>
+          </w:p>
+        </w:tc>
+      </w:tr>
+      <w:tr>
+        <w:tc>
+          <w:tcPr>
+            <w:tcW w:w="2122" w:type="dxa"/>
+            <w:vMerge/>
+            <w:vAlign w:val="center"/>
+          </w:tcPr>
+          <w:p>
+            <w:pPr>
+              <w:pStyle w:val="PSI-Normal"/>
+            </w:pPr>
+          </w:p>
+        </w:tc>
+        <w:tc>
+          <w:tcPr>
+            <w:tcW w:w="2833" w:type="dxa"/>
+            <w:vAlign w:val="center"/>
+          </w:tcPr>
+          <w:p>
+            <w:pPr>
+              <w:pStyle w:val="PSI-Normal"/>
+            </w:pPr>
+            <w:r>
+              <w:t xml:space="preserve">¿Hay un espacio después de palabras clave como </w:t>
+            </w:r>
+            <w:proofErr w:type="spellStart"/>
+            <w:r>
+              <w:t>if</w:t>
+            </w:r>
+            <w:proofErr w:type="spellEnd"/>
+            <w:r>
+              <w:t xml:space="preserve">, </w:t>
+            </w:r>
+            <w:proofErr w:type="spellStart"/>
+            <w:r>
+              <w:t>else</w:t>
+            </w:r>
+            <w:proofErr w:type="spellEnd"/>
+            <w:r>
+              <w:t xml:space="preserve">, </w:t>
+            </w:r>
+            <w:proofErr w:type="spellStart"/>
+            <w:r>
+              <w:t>for</w:t>
+            </w:r>
+            <w:proofErr w:type="spellEnd"/>
+            <w:r>
+              <w:t xml:space="preserve">, </w:t>
+            </w:r>
+            <w:proofErr w:type="spellStart"/>
+            <w:r>
+              <w:t>foreach</w:t>
+            </w:r>
+            <w:proofErr w:type="spellEnd"/>
+            <w:r>
+              <w:t>, etc.?</w:t>
+            </w:r>
+          </w:p>
+        </w:tc>
+        <w:tc>
+          <w:tcPr>
+            <w:tcW w:w="711" w:type="dxa"/>
+            <w:vAlign w:val="center"/>
+          </w:tcPr>
+          <w:p>
+            <w:pPr>
+              <w:pStyle w:val="PSI-Normal"/>
+            </w:pPr>
+          </w:p>
+        </w:tc>
+        <w:tc>
+          <w:tcPr>
+            <w:tcW w:w="2828" w:type="dxa"/>
+            <w:vAlign w:val="center"/>
+          </w:tcPr>
+          <w:p>
+            <w:pPr>
+              <w:pStyle w:val="PSI-Normal"/>
+            </w:pPr>
+          </w:p>
+        </w:tc>
+      </w:tr>
+      <w:tr>
+        <w:tc>
+          <w:tcPr>
+            <w:tcW w:w="2122" w:type="dxa"/>
+            <w:vMerge/>
+            <w:vAlign w:val="center"/>
+          </w:tcPr>
+          <w:p>
+            <w:pPr>
+              <w:pStyle w:val="PSI-Normal"/>
+            </w:pPr>
+          </w:p>
+        </w:tc>
+        <w:tc>
+          <w:tcPr>
+            <w:tcW w:w="2833" w:type="dxa"/>
+            <w:vAlign w:val="center"/>
+          </w:tcPr>
+          <w:p>
+            <w:pPr>
+              <w:pStyle w:val="PSI-Normal"/>
+            </w:pPr>
+            <w:r>
+              <w:t>¿No hay espacios antes de los paréntesis de apertura en funciones o métodos?</w:t>
+            </w:r>
+          </w:p>
+        </w:tc>
+        <w:tc>
+          <w:tcPr>
+            <w:tcW w:w="711" w:type="dxa"/>
+            <w:vAlign w:val="center"/>
+          </w:tcPr>
+          <w:p>
+            <w:pPr>
+              <w:pStyle w:val="PSI-Normal"/>
+            </w:pPr>
+          </w:p>
+        </w:tc>
+        <w:tc>
+          <w:tcPr>
+            <w:tcW w:w="2828" w:type="dxa"/>
+            <w:vAlign w:val="center"/>
+          </w:tcPr>
+          <w:p>
+            <w:pPr>
+              <w:pStyle w:val="PSI-Normal"/>
+            </w:pPr>
+          </w:p>
+        </w:tc>
+      </w:tr>
+      <w:tr>
+        <w:tc>
+          <w:tcPr>
+            <w:tcW w:w="2122" w:type="dxa"/>
+            <w:vMerge/>
+            <w:vAlign w:val="center"/>
+          </w:tcPr>
+          <w:p>
+            <w:pPr>
+              <w:pStyle w:val="PSI-Normal"/>
+            </w:pPr>
+          </w:p>
+        </w:tc>
+        <w:tc>
+          <w:tcPr>
+            <w:tcW w:w="2833" w:type="dxa"/>
+            <w:vAlign w:val="center"/>
+          </w:tcPr>
+          <w:p>
+            <w:pPr>
+              <w:pStyle w:val="PSI-Normal"/>
+            </w:pPr>
+            <w:r>
+              <w:t>¿Hay un espacio después de comas en listas de parámetros?</w:t>
+            </w:r>
+          </w:p>
+        </w:tc>
+        <w:tc>
+          <w:tcPr>
+            <w:tcW w:w="711" w:type="dxa"/>
+            <w:vAlign w:val="center"/>
+          </w:tcPr>
+          <w:p>
+            <w:pPr>
+              <w:pStyle w:val="PSI-Normal"/>
+            </w:pPr>
+          </w:p>
+        </w:tc>
+        <w:tc>
+          <w:tcPr>
+            <w:tcW w:w="2828" w:type="dxa"/>
+            <w:vAlign w:val="center"/>
+          </w:tcPr>
+          <w:p>
+            <w:pPr>
+              <w:pStyle w:val="PSI-Normal"/>
+            </w:pPr>
+          </w:p>
+        </w:tc>
+      </w:tr>
+      <w:tr>
+        <w:tc>
+          <w:tcPr>
+            <w:tcW w:w="2122" w:type="dxa"/>
+            <w:vMerge/>
+            <w:vAlign w:val="center"/>
+          </w:tcPr>
+          <w:p>
+            <w:pPr>
+              <w:pStyle w:val="PSI-Normal"/>
+            </w:pPr>
+          </w:p>
+        </w:tc>
+        <w:tc>
+          <w:tcPr>
+            <w:tcW w:w="2833" w:type="dxa"/>
+            <w:vAlign w:val="center"/>
+          </w:tcPr>
+          <w:p>
+            <w:pPr>
+              <w:pStyle w:val="PSI-Normal"/>
+            </w:pPr>
+            <w:r>
+              <w:t>¿Los operadores están rodeados de espacios (</w:t>
+            </w:r>
+            <w:proofErr w:type="gramStart"/>
+            <w:r>
+              <w:t>por ejemplo, $a = $b + $c;)?</w:t>
+            </w:r>
+            <w:proofErr w:type="gramEnd"/>
+          </w:p>
+        </w:tc>
+        <w:tc>
+          <w:tcPr>
+            <w:tcW w:w="711" w:type="dxa"/>
+            <w:vAlign w:val="center"/>
+          </w:tcPr>
+          <w:p>
+            <w:pPr>
+              <w:pStyle w:val="PSI-Normal"/>
+            </w:pPr>
+          </w:p>
+        </w:tc>
+        <w:tc>
+          <w:tcPr>
+            <w:tcW w:w="2828" w:type="dxa"/>
+            <w:vAlign w:val="center"/>
+          </w:tcPr>
+          <w:p>
+            <w:pPr>
+              <w:pStyle w:val="PSI-Normal"/>
+            </w:pPr>
+          </w:p>
+        </w:tc>
+      </w:tr>
+      <w:tr>
+        <w:tc>
+          <w:tcPr>
+            <w:tcW w:w="2122" w:type="dxa"/>
+            <w:vMerge/>
+            <w:vAlign w:val="center"/>
+          </w:tcPr>
+          <w:p>
+            <w:pPr>
+              <w:pStyle w:val="PSI-Normal"/>
+            </w:pPr>
+          </w:p>
+        </w:tc>
+        <w:tc>
+          <w:tcPr>
+            <w:tcW w:w="2833" w:type="dxa"/>
+            <w:vAlign w:val="center"/>
+          </w:tcPr>
+          <w:p>
+            <w:pPr>
+              <w:pStyle w:val="PSI-Normal"/>
+            </w:pPr>
+            <w:r>
+              <w:t>¿La concatenación de cadenas usa espacios alrededor del punto (por ejemplo, $a = 'Hola</w:t>
+            </w:r>
+            <w:proofErr w:type="gramStart"/>
+            <w:r>
+              <w:t>' .</w:t>
+            </w:r>
+            <w:proofErr w:type="gramEnd"/>
+            <w:r>
+              <w:t xml:space="preserve"> 'Mundo';)?</w:t>
+            </w:r>
+          </w:p>
+        </w:tc>
+        <w:tc>
+          <w:tcPr>
+            <w:tcW w:w="711" w:type="dxa"/>
+            <w:vAlign w:val="center"/>
+          </w:tcPr>
+          <w:p>
+            <w:pPr>
+              <w:pStyle w:val="PSI-Normal"/>
+            </w:pPr>
+          </w:p>
+        </w:tc>
+        <w:tc>
+          <w:tcPr>
+            <w:tcW w:w="2828" w:type="dxa"/>
+            <w:vAlign w:val="center"/>
+          </w:tcPr>
+          <w:p>
+            <w:pPr>
+              <w:pStyle w:val="PSI-Normal"/>
+            </w:pPr>
+          </w:p>
+        </w:tc>
+      </w:tr>
+      <w:tr>
+        <w:tc>
+          <w:tcPr>
+            <w:tcW w:w="2122" w:type="dxa"/>
+            <w:vMerge/>
+            <w:vAlign w:val="center"/>
+          </w:tcPr>
+          <w:p>
+            <w:pPr>
+              <w:pStyle w:val="PSI-Normal"/>
+            </w:pPr>
+          </w:p>
+        </w:tc>
+        <w:tc>
+          <w:tcPr>
+            <w:tcW w:w="2833" w:type="dxa"/>
+            <w:vAlign w:val="center"/>
+          </w:tcPr>
+          <w:p>
+            <w:pPr>
+              <w:pStyle w:val="PSI-Normal"/>
+            </w:pPr>
+            <w:r>
+              <w:t>¿No hay espacios entre el nombre de la función y el paréntesis de apertura?</w:t>
+            </w:r>
+          </w:p>
+        </w:tc>
+        <w:tc>
+          <w:tcPr>
+            <w:tcW w:w="711" w:type="dxa"/>
+            <w:vAlign w:val="center"/>
+          </w:tcPr>
+          <w:p>
+            <w:pPr>
+              <w:pStyle w:val="PSI-Normal"/>
+            </w:pPr>
+          </w:p>
+        </w:tc>
+        <w:tc>
+          <w:tcPr>
+            <w:tcW w:w="2828" w:type="dxa"/>
+            <w:vAlign w:val="center"/>
+          </w:tcPr>
+          <w:p>
+            <w:pPr>
+              <w:pStyle w:val="PSI-Normal"/>
+            </w:pPr>
+          </w:p>
+        </w:tc>
+      </w:tr>
+      <w:tr>
+        <w:tc>
+          <w:tcPr>
+            <w:tcW w:w="2122" w:type="dxa"/>
+            <w:vMerge/>
+            <w:vAlign w:val="center"/>
+          </w:tcPr>
+          <w:p>
+            <w:pPr>
+              <w:pStyle w:val="PSI-Normal"/>
+            </w:pPr>
+          </w:p>
+        </w:tc>
+        <w:tc>
+          <w:tcPr>
+            <w:tcW w:w="2833" w:type="dxa"/>
+            <w:vAlign w:val="center"/>
+          </w:tcPr>
+          <w:p>
+            <w:pPr>
+              <w:pStyle w:val="PSI-Normal"/>
+            </w:pPr>
+            <w:r>
+              <w:t>¿No hay espacios dentro de los paréntesis en llamadas a funciones?</w:t>
+            </w:r>
+          </w:p>
+        </w:tc>
+        <w:tc>
+          <w:tcPr>
+            <w:tcW w:w="711" w:type="dxa"/>
+            <w:vAlign w:val="center"/>
+          </w:tcPr>
+          <w:p>
+            <w:pPr>
+              <w:pStyle w:val="PSI-Normal"/>
+            </w:pPr>
+          </w:p>
+        </w:tc>
+        <w:tc>
+          <w:tcPr>
+            <w:tcW w:w="2828" w:type="dxa"/>
+            <w:vAlign w:val="center"/>
+          </w:tcPr>
+          <w:p>
+            <w:pPr>
+              <w:pStyle w:val="PSI-Normal"/>
+            </w:pPr>
+          </w:p>
+        </w:tc>
+      </w:tr>
+      <w:tr>
+        <w:tc>
+          <w:tcPr>
+            <w:tcW w:w="2122" w:type="dxa"/>
+            <w:vMerge/>
+            <w:vAlign w:val="center"/>
+          </w:tcPr>
+          <w:p>
+            <w:pPr>
+              <w:pStyle w:val="PSI-Normal"/>
+            </w:pPr>
+          </w:p>
+        </w:tc>
+        <w:tc>
+          <w:tcPr>
+            <w:tcW w:w="2833" w:type="dxa"/>
+            <w:vAlign w:val="center"/>
+          </w:tcPr>
+          <w:p>
+            <w:pPr>
+              <w:pStyle w:val="PSI-Normal"/>
+            </w:pPr>
+            <w:r>
+              <w:t xml:space="preserve">¿Se usa la sintaxis corta [] para </w:t>
+            </w:r>
+            <w:proofErr w:type="spellStart"/>
+            <w:r>
+              <w:t>arrays</w:t>
+            </w:r>
+            <w:proofErr w:type="spellEnd"/>
+            <w:r>
+              <w:t xml:space="preserve"> en lugar de </w:t>
+            </w:r>
+            <w:proofErr w:type="gramStart"/>
+            <w:r>
+              <w:t>array(</w:t>
+            </w:r>
+            <w:proofErr w:type="gramEnd"/>
+            <w:r>
+              <w:t>)?</w:t>
+            </w:r>
+          </w:p>
+        </w:tc>
+        <w:tc>
+          <w:tcPr>
+            <w:tcW w:w="711" w:type="dxa"/>
+            <w:vAlign w:val="center"/>
+          </w:tcPr>
+          <w:p>
+            <w:pPr>
+              <w:pStyle w:val="PSI-Normal"/>
+            </w:pPr>
+          </w:p>
+        </w:tc>
+        <w:tc>
+          <w:tcPr>
+            <w:tcW w:w="2828" w:type="dxa"/>
+            <w:vAlign w:val="center"/>
+          </w:tcPr>
+          <w:p>
+            <w:pPr>
+              <w:pStyle w:val="PSI-Normal"/>
+            </w:pPr>
+          </w:p>
+        </w:tc>
+      </w:tr>
+      <w:tr>
+        <w:tc>
+          <w:tcPr>
+            <w:tcW w:w="2122" w:type="dxa"/>
+            <w:vMerge/>
+            <w:vAlign w:val="center"/>
+          </w:tcPr>
+          <w:p>
+            <w:pPr>
+              <w:pStyle w:val="PSI-Normal"/>
+            </w:pPr>
+          </w:p>
+        </w:tc>
+        <w:tc>
+          <w:tcPr>
+            <w:tcW w:w="2833" w:type="dxa"/>
+            <w:vAlign w:val="center"/>
+          </w:tcPr>
+          <w:p>
+            <w:pPr>
+              <w:pStyle w:val="PSI-Normal"/>
+            </w:pPr>
+            <w:r>
+              <w:t xml:space="preserve">¿No hay espacios después de la apertura [ ni antes del </w:t>
+            </w:r>
+            <w:proofErr w:type="gramStart"/>
+            <w:r>
+              <w:t>cierre ]</w:t>
+            </w:r>
+            <w:proofErr w:type="gramEnd"/>
+            <w:r>
+              <w:t xml:space="preserve"> en </w:t>
+            </w:r>
+            <w:proofErr w:type="spellStart"/>
+            <w:r>
+              <w:t>arrays</w:t>
+            </w:r>
+            <w:proofErr w:type="spellEnd"/>
+            <w:r>
+              <w:t>?</w:t>
+            </w:r>
+          </w:p>
+        </w:tc>
+        <w:tc>
+          <w:tcPr>
+            <w:tcW w:w="711" w:type="dxa"/>
+            <w:vAlign w:val="center"/>
+          </w:tcPr>
+          <w:p>
+            <w:pPr>
+              <w:pStyle w:val="PSI-Normal"/>
+            </w:pPr>
+          </w:p>
+        </w:tc>
+        <w:tc>
+          <w:tcPr>
+            <w:tcW w:w="2828" w:type="dxa"/>
+            <w:vAlign w:val="center"/>
+          </w:tcPr>
+          <w:p>
+            <w:pPr>
+              <w:pStyle w:val="PSI-Normal"/>
+            </w:pPr>
+          </w:p>
+        </w:tc>
+      </w:tr>
+      <w:tr>
+        <w:tc>
+          <w:tcPr>
+            <w:tcW w:w="2122" w:type="dxa"/>
+            <w:vMerge/>
+            <w:vAlign w:val="center"/>
+          </w:tcPr>
+          <w:p>
+            <w:pPr>
+              <w:pStyle w:val="PSI-Normal"/>
+            </w:pPr>
+          </w:p>
+        </w:tc>
+        <w:tc>
+          <w:tcPr>
+            <w:tcW w:w="2833" w:type="dxa"/>
+            <w:vAlign w:val="center"/>
+          </w:tcPr>
+          <w:p>
+            <w:pPr>
+              <w:pStyle w:val="PSI-Normal"/>
+            </w:pPr>
+            <w:r>
+              <w:t xml:space="preserve">¿La palabra clave </w:t>
+            </w:r>
+            <w:proofErr w:type="spellStart"/>
+            <w:r>
+              <w:t>extends</w:t>
+            </w:r>
+            <w:proofErr w:type="spellEnd"/>
+            <w:r>
+              <w:t xml:space="preserve"> e </w:t>
+            </w:r>
+            <w:proofErr w:type="spellStart"/>
+            <w:r>
+              <w:t>implements</w:t>
+            </w:r>
+            <w:proofErr w:type="spellEnd"/>
+            <w:r>
+              <w:t xml:space="preserve"> está en la misma línea que el nombre de la clase?</w:t>
+            </w:r>
+          </w:p>
+        </w:tc>
+        <w:tc>
+          <w:tcPr>
+            <w:tcW w:w="711" w:type="dxa"/>
+            <w:vAlign w:val="center"/>
+          </w:tcPr>
+          <w:p>
+            <w:pPr>
+              <w:pStyle w:val="PSI-Normal"/>
+            </w:pPr>
+          </w:p>
+        </w:tc>
+        <w:tc>
+          <w:tcPr>
+            <w:tcW w:w="2828" w:type="dxa"/>
+            <w:vAlign w:val="center"/>
+          </w:tcPr>
+          <w:p>
+            <w:pPr>
+              <w:pStyle w:val="PSI-Normal"/>
+            </w:pPr>
+          </w:p>
+        </w:tc>
+      </w:tr>
+      <w:tr>
+        <w:tc>
+          <w:tcPr>
+            <w:tcW w:w="2122" w:type="dxa"/>
+            <w:vMerge/>
+            <w:vAlign w:val="center"/>
+          </w:tcPr>
+          <w:p>
+            <w:pPr>
+              <w:pStyle w:val="PSI-Normal"/>
+            </w:pPr>
+          </w:p>
+        </w:tc>
+        <w:tc>
+          <w:tcPr>
+            <w:tcW w:w="2833" w:type="dxa"/>
+            <w:vAlign w:val="center"/>
+          </w:tcPr>
+          <w:p>
+            <w:pPr>
+              <w:pStyle w:val="PSI-Normal"/>
+            </w:pPr>
+            <w:r>
+              <w:t>¿Las interfaces siguen el mismo formato que las clases?</w:t>
+            </w:r>
+          </w:p>
+        </w:tc>
+        <w:tc>
+          <w:tcPr>
+            <w:tcW w:w="711" w:type="dxa"/>
+            <w:vAlign w:val="center"/>
+          </w:tcPr>
+          <w:p>
+            <w:pPr>
+              <w:pStyle w:val="PSI-Normal"/>
+            </w:pPr>
+          </w:p>
+        </w:tc>
+        <w:tc>
+          <w:tcPr>
+            <w:tcW w:w="2828" w:type="dxa"/>
+            <w:vAlign w:val="center"/>
+          </w:tcPr>
+          <w:p>
+            <w:pPr>
+              <w:pStyle w:val="PSI-Normal"/>
+            </w:pPr>
+          </w:p>
+        </w:tc>
+      </w:tr>
+      <w:tr>
+        <w:tc>
+          <w:tcPr>
+            <w:tcW w:w="2122" w:type="dxa"/>
+            <w:vMerge/>
+            <w:vAlign w:val="center"/>
+          </w:tcPr>
+          <w:p>
+            <w:pPr>
+              <w:pStyle w:val="PSI-Normal"/>
+            </w:pPr>
+          </w:p>
+        </w:tc>
+        <w:tc>
+          <w:tcPr>
+            <w:tcW w:w="2833" w:type="dxa"/>
+            <w:vAlign w:val="center"/>
+          </w:tcPr>
+          <w:p>
+            <w:pPr>
+              <w:pStyle w:val="PSI-Normal"/>
+            </w:pPr>
+            <w:r>
+              <w:t>¿Los métodos y funciones tienen visibilidad declarada (</w:t>
+            </w:r>
+            <w:proofErr w:type="spellStart"/>
+            <w:r>
+              <w:t>public</w:t>
+            </w:r>
+            <w:proofErr w:type="spellEnd"/>
+            <w:r>
+              <w:t xml:space="preserve">, </w:t>
+            </w:r>
+            <w:proofErr w:type="spellStart"/>
+            <w:r>
+              <w:t>protected</w:t>
+            </w:r>
+            <w:proofErr w:type="spellEnd"/>
+            <w:r>
+              <w:t xml:space="preserve">, </w:t>
+            </w:r>
+            <w:proofErr w:type="spellStart"/>
+            <w:r>
+              <w:t>private</w:t>
+            </w:r>
+            <w:proofErr w:type="spellEnd"/>
+            <w:r>
+              <w:t>)?</w:t>
+            </w:r>
+          </w:p>
+        </w:tc>
+        <w:tc>
+          <w:tcPr>
+            <w:tcW w:w="711" w:type="dxa"/>
+            <w:vAlign w:val="center"/>
+          </w:tcPr>
+          <w:p>
+            <w:pPr>
+              <w:pStyle w:val="PSI-Normal"/>
+            </w:pPr>
+          </w:p>
+        </w:tc>
+        <w:tc>
+          <w:tcPr>
+            <w:tcW w:w="2828" w:type="dxa"/>
+            <w:vAlign w:val="center"/>
+          </w:tcPr>
+          <w:p>
+            <w:pPr>
+              <w:pStyle w:val="PSI-Normal"/>
+            </w:pPr>
+          </w:p>
+        </w:tc>
+      </w:tr>
+      <w:tr>
+        <w:tc>
+          <w:tcPr>
+            <w:tcW w:w="2122" w:type="dxa"/>
+            <w:vMerge/>
+            <w:vAlign w:val="center"/>
+          </w:tcPr>
+          <w:p>
+            <w:pPr>
+              <w:pStyle w:val="PSI-Normal"/>
+            </w:pPr>
+          </w:p>
+        </w:tc>
+        <w:tc>
+          <w:tcPr>
+            <w:tcW w:w="2833" w:type="dxa"/>
+            <w:vAlign w:val="center"/>
+          </w:tcPr>
+          <w:p>
+            <w:pPr>
+              <w:pStyle w:val="PSI-Normal"/>
+            </w:pPr>
+            <w:r>
+              <w:t>¿No hay espacios antes de los dos puntos en la declaración de tipos de retorno?</w:t>
+            </w:r>
+          </w:p>
+        </w:tc>
+        <w:tc>
+          <w:tcPr>
+            <w:tcW w:w="711" w:type="dxa"/>
+            <w:vAlign w:val="center"/>
+          </w:tcPr>
+          <w:p>
+            <w:pPr>
+              <w:pStyle w:val="PSI-Normal"/>
+            </w:pPr>
+          </w:p>
+        </w:tc>
+        <w:tc>
+          <w:tcPr>
+            <w:tcW w:w="2828" w:type="dxa"/>
+            <w:vAlign w:val="center"/>
+          </w:tcPr>
+          <w:p>
+            <w:pPr>
+              <w:pStyle w:val="PSI-Normal"/>
+            </w:pPr>
+          </w:p>
+        </w:tc>
+      </w:tr>
+      <w:tr>
+        <w:tc>
+          <w:tcPr>
+            <w:tcW w:w="2122" w:type="dxa"/>
+            <w:vMerge/>
+            <w:vAlign w:val="center"/>
+          </w:tcPr>
+          <w:p>
+            <w:pPr>
+              <w:pStyle w:val="PSI-Normal"/>
+            </w:pPr>
+          </w:p>
+        </w:tc>
+        <w:tc>
+          <w:tcPr>
+            <w:tcW w:w="2833" w:type="dxa"/>
+            <w:vAlign w:val="center"/>
+          </w:tcPr>
+          <w:p>
+            <w:pPr>
+              <w:pStyle w:val="PSI-Normal"/>
+            </w:pPr>
+            <w:r>
+              <w:t xml:space="preserve">¿Los </w:t>
+            </w:r>
+            <w:proofErr w:type="spellStart"/>
+            <w:r>
+              <w:t>namespaces</w:t>
+            </w:r>
+            <w:proofErr w:type="spellEnd"/>
+            <w:r>
+              <w:t xml:space="preserve"> están declarados en la primera línea del archivo?</w:t>
+            </w:r>
+          </w:p>
+        </w:tc>
+        <w:tc>
+          <w:tcPr>
+            <w:tcW w:w="711" w:type="dxa"/>
+            <w:vAlign w:val="center"/>
+          </w:tcPr>
+          <w:p>
+            <w:pPr>
+              <w:pStyle w:val="PSI-Normal"/>
+            </w:pPr>
+          </w:p>
+        </w:tc>
+        <w:tc>
+          <w:tcPr>
+            <w:tcW w:w="2828" w:type="dxa"/>
+            <w:vAlign w:val="center"/>
+          </w:tcPr>
+          <w:p>
+            <w:pPr>
+              <w:pStyle w:val="PSI-Normal"/>
+            </w:pPr>
+          </w:p>
+        </w:tc>
+      </w:tr>
+      <w:tr>
+        <w:tc>
+          <w:tcPr>
+            <w:tcW w:w="2122" w:type="dxa"/>
+            <w:vMerge/>
+            <w:vAlign w:val="center"/>
+          </w:tcPr>
+          <w:p>
+            <w:pPr>
+              <w:pStyle w:val="PSI-Normal"/>
+            </w:pPr>
+          </w:p>
+        </w:tc>
+        <w:tc>
+          <w:tcPr>
+            <w:tcW w:w="2833" w:type="dxa"/>
+            <w:vAlign w:val="center"/>
+          </w:tcPr>
+          <w:p>
+            <w:pPr>
+              <w:pStyle w:val="PSI-Normal"/>
+            </w:pPr>
+            <w:r>
+              <w:t xml:space="preserve">¿Hay una línea en blanco después de la declaración del </w:t>
+            </w:r>
+            <w:proofErr w:type="spellStart"/>
+            <w:r>
+              <w:t>namespace</w:t>
+            </w:r>
+            <w:proofErr w:type="spellEnd"/>
+            <w:r>
+              <w:t>?</w:t>
+            </w:r>
+          </w:p>
+        </w:tc>
+        <w:tc>
+          <w:tcPr>
+            <w:tcW w:w="711" w:type="dxa"/>
+            <w:vAlign w:val="center"/>
+          </w:tcPr>
+          <w:p>
+            <w:pPr>
+              <w:pStyle w:val="PSI-Normal"/>
+            </w:pPr>
+          </w:p>
+        </w:tc>
+        <w:tc>
+          <w:tcPr>
+            <w:tcW w:w="2828" w:type="dxa"/>
+            <w:vAlign w:val="center"/>
+          </w:tcPr>
+          <w:p>
+            <w:pPr>
+              <w:pStyle w:val="PSI-Normal"/>
+            </w:pPr>
+          </w:p>
+        </w:tc>
+      </w:tr>
+      <w:tr>
+        <w:tc>
+          <w:tcPr>
+            <w:tcW w:w="2122" w:type="dxa"/>
+            <w:vMerge/>
+            <w:vAlign w:val="center"/>
+          </w:tcPr>
+          <w:p>
+            <w:pPr>
+              <w:pStyle w:val="PSI-Normal"/>
+            </w:pPr>
+          </w:p>
+        </w:tc>
+        <w:tc>
+          <w:tcPr>
+            <w:tcW w:w="2833" w:type="dxa"/>
+            <w:vAlign w:val="center"/>
+          </w:tcPr>
+          <w:p>
+            <w:pPr>
+              <w:pStyle w:val="PSI-Normal"/>
+            </w:pPr>
+            <w:r>
+              <w:t>¿Las declaraciones use están agrupadas y ordenadas alfabéticamente?</w:t>
+            </w:r>
+          </w:p>
+        </w:tc>
+        <w:tc>
+          <w:tcPr>
+            <w:tcW w:w="711" w:type="dxa"/>
+            <w:vAlign w:val="center"/>
+          </w:tcPr>
+          <w:p>
+            <w:pPr>
+              <w:pStyle w:val="PSI-Normal"/>
+            </w:pPr>
+          </w:p>
+        </w:tc>
+        <w:tc>
+          <w:tcPr>
+            <w:tcW w:w="2828" w:type="dxa"/>
+            <w:vAlign w:val="center"/>
+          </w:tcPr>
+          <w:p>
+            <w:pPr>
+              <w:pStyle w:val="PSI-Normal"/>
+            </w:pPr>
+          </w:p>
+        </w:tc>
+      </w:tr>
+      <w:tr>
+        <w:tc>
+          <w:tcPr>
+            <w:tcW w:w="2122" w:type="dxa"/>
+            <w:vMerge/>
+            <w:vAlign w:val="center"/>
+          </w:tcPr>
+          <w:p>
+            <w:pPr>
+              <w:pStyle w:val="PSI-Normal"/>
+            </w:pPr>
+          </w:p>
+        </w:tc>
+        <w:tc>
+          <w:tcPr>
+            <w:tcW w:w="2833" w:type="dxa"/>
+            <w:vAlign w:val="center"/>
+          </w:tcPr>
+          <w:p>
+            <w:pPr>
+              <w:pStyle w:val="PSI-Normal"/>
+            </w:pPr>
+            <w:r>
+              <w:t>¿Hay una línea en blanco después de las declaraciones use?</w:t>
             </w:r>
           </w:p>
         </w:tc>
@@ -2634,7 +4156,6 @@
       <w:bookmarkStart w:id="8" w:name="_Toc16487891"/>
       <w:bookmarkStart w:id="9" w:name="_Toc188274863"/>
       <w:r>
-        <w:lastRenderedPageBreak/>
         <w:t>Objetivos de la RTF</w:t>
       </w:r>
       <w:bookmarkEnd w:id="8"/>
@@ -3002,7 +4523,14 @@
               <w:rPr>
                 <w:lang w:val="es-AR"/>
               </w:rPr>
-              <w:t>¿Se han mapeado correctamente los datos necesarios para cada funcionalidad descrita en los requerimientos?</w:t>
+              <w:t xml:space="preserve">¿Se han mapeado correctamente los datos </w:t>
+            </w:r>
+            <w:r>
+              <w:rPr>
+                <w:lang w:val="es-AR"/>
+              </w:rPr>
+              <w:lastRenderedPageBreak/>
+              <w:t>necesarios para cada funcionalidad descrita en los requerimientos?</w:t>
             </w:r>
           </w:p>
         </w:tc>
@@ -3016,6 +4544,7 @@
               <w:pStyle w:val="PSI-Normal"/>
             </w:pPr>
             <w:r>
+              <w:lastRenderedPageBreak/>
               <w:t>Si</w:t>
             </w:r>
           </w:p>
@@ -3231,7 +4760,6 @@
       <w:bookmarkStart w:id="17" w:name="_Toc16487896"/>
       <w:bookmarkStart w:id="18" w:name="_Toc188274869"/>
       <w:r>
-        <w:lastRenderedPageBreak/>
         <w:t>Evaluación</w:t>
       </w:r>
       <w:bookmarkEnd w:id="17"/>
@@ -6499,7 +8027,6 @@
   <w:style w:type="character" w:default="1" w:styleId="Fuentedeprrafopredeter">
     <w:name w:val="Default Paragraph Font"/>
     <w:uiPriority w:val="1"/>
-    <w:semiHidden/>
     <w:unhideWhenUsed/>
   </w:style>
   <w:style w:type="table" w:default="1" w:styleId="Tablanormal">

</xml_diff>

<commit_message>
docs: modificar revision tecnica formal de implementación
</commit_message>
<xml_diff>
--- a/3. Etapa de construcción/Iteración 4/Revisiones/Informe de Revisión Técnica Formal-Implementación_Vesta Risk Manager_T-Code.docx
+++ b/3. Etapa de construcción/Iteración 4/Revisiones/Informe de Revisión Técnica Formal-Implementación_Vesta Risk Manager_T-Code.docx
@@ -424,6 +424,7 @@
               <w:rFonts w:asciiTheme="majorHAnsi" w:eastAsiaTheme="majorEastAsia" w:hAnsiTheme="majorHAnsi" w:cstheme="majorBidi"/>
               <w:sz w:val="36"/>
               <w:szCs w:val="36"/>
+              <w:lang w:val="en-US"/>
             </w:rPr>
             <w:alias w:val="Subtítulo"/>
             <w:id w:val="14700077"/>
@@ -438,6 +439,7 @@
                   <w:rFonts w:asciiTheme="majorHAnsi" w:eastAsiaTheme="majorEastAsia" w:hAnsiTheme="majorHAnsi" w:cstheme="majorBidi"/>
                   <w:sz w:val="36"/>
                   <w:szCs w:val="36"/>
+                  <w:lang w:val="en-US"/>
                 </w:rPr>
               </w:pPr>
               <w:r>
@@ -445,26 +447,9 @@
                   <w:rFonts w:asciiTheme="majorHAnsi" w:eastAsiaTheme="majorEastAsia" w:hAnsiTheme="majorHAnsi" w:cstheme="majorBidi"/>
                   <w:sz w:val="36"/>
                   <w:szCs w:val="36"/>
+                  <w:lang w:val="en-US"/>
                 </w:rPr>
-                <w:t xml:space="preserve">Vesta </w:t>
-              </w:r>
-              <w:proofErr w:type="spellStart"/>
-              <w:r>
-                <w:rPr>
-                  <w:rFonts w:asciiTheme="majorHAnsi" w:eastAsiaTheme="majorEastAsia" w:hAnsiTheme="majorHAnsi" w:cstheme="majorBidi"/>
-                  <w:sz w:val="36"/>
-                  <w:szCs w:val="36"/>
-                </w:rPr>
-                <w:t>Risk</w:t>
-              </w:r>
-              <w:proofErr w:type="spellEnd"/>
-              <w:r>
-                <w:rPr>
-                  <w:rFonts w:asciiTheme="majorHAnsi" w:eastAsiaTheme="majorEastAsia" w:hAnsiTheme="majorHAnsi" w:cstheme="majorBidi"/>
-                  <w:sz w:val="36"/>
-                  <w:szCs w:val="36"/>
-                </w:rPr>
-                <w:t xml:space="preserve"> Manager</w:t>
+                <w:t>Vesta Risk Manager</w:t>
               </w:r>
             </w:p>
           </w:sdtContent>
@@ -472,25 +457,40 @@
         <w:p>
           <w:pPr>
             <w:pStyle w:val="Sinespaciado"/>
+            <w:rPr>
+              <w:lang w:val="en-US"/>
+            </w:rPr>
           </w:pPr>
         </w:p>
         <w:p>
           <w:pPr>
             <w:pStyle w:val="Sinespaciado"/>
+            <w:rPr>
+              <w:lang w:val="en-US"/>
+            </w:rPr>
           </w:pPr>
         </w:p>
         <w:p>
           <w:pPr>
             <w:pStyle w:val="Sinespaciado"/>
+            <w:rPr>
+              <w:lang w:val="en-US"/>
+            </w:rPr>
           </w:pPr>
         </w:p>
         <w:p>
           <w:pPr>
             <w:pStyle w:val="Sinespaciado"/>
+            <w:rPr>
+              <w:lang w:val="en-US"/>
+            </w:rPr>
           </w:pPr>
         </w:p>
         <w:sdt>
           <w:sdtPr>
+            <w:rPr>
+              <w:lang w:val="en-US"/>
+            </w:rPr>
             <w:alias w:val="Compañía"/>
             <w:id w:val="3224807"/>
             <w:dataBinding w:prefixMappings="xmlns:ns0='http://schemas.openxmlformats.org/officeDocument/2006/extended-properties' " w:xpath="/ns0:Properties[1]/ns0:Company[1]" w:storeItemID="{6668398D-A668-4E3E-A5EB-62B293D839F1}"/>
@@ -500,21 +500,16 @@
             <w:p>
               <w:pPr>
                 <w:pStyle w:val="Sinespaciado"/>
+                <w:rPr>
+                  <w:lang w:val="en-US"/>
+                </w:rPr>
               </w:pPr>
               <w:r>
                 <w:rPr>
-                  <w:lang w:val="es-AR"/>
+                  <w:lang w:val="en-US"/>
                 </w:rPr>
-                <w:t>T-</w:t>
+                <w:t>T-Code</w:t>
               </w:r>
-              <w:proofErr w:type="spellStart"/>
-              <w:r>
-                <w:rPr>
-                  <w:lang w:val="es-AR"/>
-                </w:rPr>
-                <w:t>Code</w:t>
-              </w:r>
-              <w:proofErr w:type="spellEnd"/>
             </w:p>
           </w:sdtContent>
         </w:sdt>
@@ -2061,9 +2056,6 @@
       </w:sdtContent>
     </w:sdt>
     <w:p>
-      <w:pPr>
-        <w:pStyle w:val="PSI-Ttulo1"/>
-      </w:pPr>
       <w:bookmarkStart w:id="0" w:name="_Toc16487887"/>
     </w:p>
     <w:p>
@@ -2097,13 +2089,8 @@
         <w:t xml:space="preserve">El producto que se va a revisar es: </w:t>
       </w:r>
       <w:r>
-        <w:t xml:space="preserve">Implementación </w:t>
+        <w:t>Implementación backend</w:t>
       </w:r>
-      <w:proofErr w:type="spellStart"/>
-      <w:r>
-        <w:t>backend</w:t>
-      </w:r>
-      <w:proofErr w:type="spellEnd"/>
       <w:r>
         <w:t xml:space="preserve">. La versión que se va a revisar es la del </w:t>
       </w:r>
@@ -2274,23 +2261,7 @@
               <w:pStyle w:val="PSI-Normal"/>
             </w:pPr>
             <w:r>
-              <w:t>¿Los archivos PHP usan solo etiquetas &lt;?</w:t>
-            </w:r>
-            <w:proofErr w:type="spellStart"/>
-            <w:r>
-              <w:t>php</w:t>
-            </w:r>
-            <w:proofErr w:type="spellEnd"/>
-            <w:r>
-              <w:t xml:space="preserve"> o </w:t>
-            </w:r>
-            <w:proofErr w:type="gramStart"/>
-            <w:r>
-              <w:t>&lt;?=</w:t>
-            </w:r>
-            <w:proofErr w:type="gramEnd"/>
-            <w:r>
-              <w:t>, sin otras como &lt;??</w:t>
+              <w:t>¿Los archivos PHP usan solo etiquetas &lt;?php o &lt;?=, sin otras como &lt;??</w:t>
             </w:r>
           </w:p>
         </w:tc>
@@ -2490,23 +2461,7 @@
               <w:pStyle w:val="PSI-Normal"/>
             </w:pPr>
             <w:r>
-              <w:t xml:space="preserve">¿Los nombres de las clases siguen el formato </w:t>
-            </w:r>
-            <w:proofErr w:type="spellStart"/>
-            <w:r>
-              <w:t>StudlyCaps</w:t>
-            </w:r>
-            <w:proofErr w:type="spellEnd"/>
-            <w:r>
-              <w:t xml:space="preserve"> (por ejemplo, </w:t>
-            </w:r>
-            <w:proofErr w:type="spellStart"/>
-            <w:r>
-              <w:t>MiClase</w:t>
-            </w:r>
-            <w:proofErr w:type="spellEnd"/>
-            <w:r>
-              <w:t>)?</w:t>
+              <w:t>¿Los nombres de las clases siguen el formato StudlyCaps (por ejemplo, MiClase)?</w:t>
             </w:r>
           </w:p>
         </w:tc>
@@ -2618,35 +2573,7 @@
               <w:rPr>
                 <w:lang w:val="es-AR"/>
               </w:rPr>
-              <w:t xml:space="preserve">¿Los nombres de los métodos siguen el formato </w:t>
-            </w:r>
-            <w:proofErr w:type="spellStart"/>
-            <w:r>
-              <w:rPr>
-                <w:lang w:val="es-AR"/>
-              </w:rPr>
-              <w:t>camelCase</w:t>
-            </w:r>
-            <w:proofErr w:type="spellEnd"/>
-            <w:r>
-              <w:rPr>
-                <w:lang w:val="es-AR"/>
-              </w:rPr>
-              <w:t xml:space="preserve"> (por ejemplo, </w:t>
-            </w:r>
-            <w:proofErr w:type="spellStart"/>
-            <w:r>
-              <w:rPr>
-                <w:lang w:val="es-AR"/>
-              </w:rPr>
-              <w:t>miMetodo</w:t>
-            </w:r>
-            <w:proofErr w:type="spellEnd"/>
-            <w:r>
-              <w:rPr>
-                <w:lang w:val="es-AR"/>
-              </w:rPr>
-              <w:t>)?</w:t>
+              <w:t>¿Los nombres de los métodos siguen el formato camelCase (por ejemplo, miMetodo)?</w:t>
             </w:r>
           </w:p>
         </w:tc>
@@ -2686,15 +2613,7 @@
               <w:jc w:val="center"/>
             </w:pPr>
             <w:r>
-              <w:t xml:space="preserve">PER </w:t>
-            </w:r>
-            <w:proofErr w:type="spellStart"/>
-            <w:r>
-              <w:t>Coding</w:t>
-            </w:r>
-            <w:proofErr w:type="spellEnd"/>
-            <w:r>
-              <w:t xml:space="preserve"> Style</w:t>
+              <w:t>PER Coding Style</w:t>
             </w:r>
             <w:r>
               <w:t xml:space="preserve"> 2.0</w:t>
@@ -2711,23 +2630,7 @@
               <w:pStyle w:val="PSI-Normal"/>
             </w:pPr>
             <w:r>
-              <w:t xml:space="preserve">¿Se usa </w:t>
-            </w:r>
-            <w:proofErr w:type="spellStart"/>
-            <w:r>
-              <w:t>indentación</w:t>
-            </w:r>
-            <w:proofErr w:type="spellEnd"/>
-            <w:r>
-              <w:t xml:space="preserve"> de 4 espacios (no </w:t>
-            </w:r>
-            <w:proofErr w:type="spellStart"/>
-            <w:r>
-              <w:t>tabs</w:t>
-            </w:r>
-            <w:proofErr w:type="spellEnd"/>
-            <w:r>
-              <w:t>)?</w:t>
+              <w:t>¿Se usa indentación de 4 espacios (no tabs)?</w:t>
             </w:r>
           </w:p>
         </w:tc>
@@ -2827,7 +2730,7 @@
               <w:pStyle w:val="PSI-Normal"/>
             </w:pPr>
             <w:r>
-              <w:t>¿No hay espacios al final de las líneas?</w:t>
+              <w:t>¿No se declara más de una variable o propiedad por linea?</w:t>
             </w:r>
           </w:p>
         </w:tc>
@@ -2877,35 +2780,7 @@
               <w:pStyle w:val="PSI-Normal"/>
             </w:pPr>
             <w:r>
-              <w:t xml:space="preserve">¿Las llaves {} están en la misma línea para estructuras </w:t>
-            </w:r>
-            <w:r>
-              <w:lastRenderedPageBreak/>
-              <w:t>de control (</w:t>
-            </w:r>
-            <w:proofErr w:type="spellStart"/>
-            <w:r>
-              <w:t>if</w:t>
-            </w:r>
-            <w:proofErr w:type="spellEnd"/>
-            <w:r>
-              <w:t xml:space="preserve">, </w:t>
-            </w:r>
-            <w:proofErr w:type="spellStart"/>
-            <w:r>
-              <w:t>for</w:t>
-            </w:r>
-            <w:proofErr w:type="spellEnd"/>
-            <w:r>
-              <w:t xml:space="preserve">, </w:t>
-            </w:r>
-            <w:proofErr w:type="spellStart"/>
-            <w:r>
-              <w:t>foreach</w:t>
-            </w:r>
-            <w:proofErr w:type="spellEnd"/>
-            <w:r>
-              <w:t>, etc.)?</w:t>
+              <w:t>¿No hay espacios al final de las líneas?</w:t>
             </w:r>
           </w:p>
         </w:tc>
@@ -2955,7 +2830,7 @@
               <w:pStyle w:val="PSI-Normal"/>
             </w:pPr>
             <w:r>
-              <w:t>¿Las llaves {} están en la línea siguiente para definiciones de clases y métodos?</w:t>
+              <w:t>¿Las llaves {} están en la misma línea para estructuras de control (if, for, foreach, etc.)?</w:t>
             </w:r>
           </w:p>
         </w:tc>
@@ -3005,39 +2880,7 @@
               <w:pStyle w:val="PSI-Normal"/>
             </w:pPr>
             <w:r>
-              <w:t xml:space="preserve">¿Hay un espacio después de palabras clave como </w:t>
-            </w:r>
-            <w:proofErr w:type="spellStart"/>
-            <w:r>
-              <w:t>if</w:t>
-            </w:r>
-            <w:proofErr w:type="spellEnd"/>
-            <w:r>
-              <w:t xml:space="preserve">, </w:t>
-            </w:r>
-            <w:proofErr w:type="spellStart"/>
-            <w:r>
-              <w:t>else</w:t>
-            </w:r>
-            <w:proofErr w:type="spellEnd"/>
-            <w:r>
-              <w:t xml:space="preserve">, </w:t>
-            </w:r>
-            <w:proofErr w:type="spellStart"/>
-            <w:r>
-              <w:t>for</w:t>
-            </w:r>
-            <w:proofErr w:type="spellEnd"/>
-            <w:r>
-              <w:t xml:space="preserve">, </w:t>
-            </w:r>
-            <w:proofErr w:type="spellStart"/>
-            <w:r>
-              <w:t>foreach</w:t>
-            </w:r>
-            <w:proofErr w:type="spellEnd"/>
-            <w:r>
-              <w:t>, etc.?</w:t>
+              <w:t>¿Las llaves {} están en la línea siguiente para definiciones de clases y métodos?</w:t>
             </w:r>
           </w:p>
         </w:tc>
@@ -3087,7 +2930,7 @@
               <w:pStyle w:val="PSI-Normal"/>
             </w:pPr>
             <w:r>
-              <w:t>¿No hay espacios antes de los paréntesis de apertura en funciones o métodos?</w:t>
+              <w:t>¿Hay un espacio después de palabras clave como if, else, for, foreach, etc.?</w:t>
             </w:r>
           </w:p>
         </w:tc>
@@ -3137,7 +2980,7 @@
               <w:pStyle w:val="PSI-Normal"/>
             </w:pPr>
             <w:r>
-              <w:t>¿Hay un espacio después de comas en listas de parámetros?</w:t>
+              <w:t>¿No hay espacios antes de los paréntesis de apertura en funciones o métodos?</w:t>
             </w:r>
           </w:p>
         </w:tc>
@@ -3187,13 +3030,8 @@
               <w:pStyle w:val="PSI-Normal"/>
             </w:pPr>
             <w:r>
-              <w:t>¿Los operadores están rodeados de espacios (</w:t>
-            </w:r>
-            <w:proofErr w:type="gramStart"/>
-            <w:r>
-              <w:t>por ejemplo, $a = $b + $c;)?</w:t>
-            </w:r>
-            <w:proofErr w:type="gramEnd"/>
+              <w:t>¿Hay un espacio después de comas en listas de parámetros?</w:t>
+            </w:r>
           </w:p>
         </w:tc>
         <w:tc>
@@ -3242,15 +3080,7 @@
               <w:pStyle w:val="PSI-Normal"/>
             </w:pPr>
             <w:r>
-              <w:t>¿La concatenación de cadenas usa espacios alrededor del punto (por ejemplo, $a = 'Hola</w:t>
-            </w:r>
-            <w:proofErr w:type="gramStart"/>
-            <w:r>
-              <w:t>' .</w:t>
-            </w:r>
-            <w:proofErr w:type="gramEnd"/>
-            <w:r>
-              <w:t xml:space="preserve"> 'Mundo';)?</w:t>
+              <w:t>¿Los operadores están rodeados de espacios (por ejemplo, $a = $b + $c;)?</w:t>
             </w:r>
           </w:p>
         </w:tc>
@@ -3300,7 +3130,7 @@
               <w:pStyle w:val="PSI-Normal"/>
             </w:pPr>
             <w:r>
-              <w:t>¿No hay espacios entre el nombre de la función y el paréntesis de apertura?</w:t>
+              <w:t>¿La concatenación de cadenas usa espacios alrededor del punto (por ejemplo, $a = 'Hola' . 'Mundo';)?</w:t>
             </w:r>
           </w:p>
         </w:tc>
@@ -3350,7 +3180,7 @@
               <w:pStyle w:val="PSI-Normal"/>
             </w:pPr>
             <w:r>
-              <w:t>¿No hay espacios dentro de los paréntesis en llamadas a funciones?</w:t>
+              <w:t>¿No hay espacios entre el nombre de la función y el paréntesis de apertura?</w:t>
             </w:r>
           </w:p>
         </w:tc>
@@ -3400,23 +3230,7 @@
               <w:pStyle w:val="PSI-Normal"/>
             </w:pPr>
             <w:r>
-              <w:t xml:space="preserve">¿Se usa la sintaxis corta [] para </w:t>
-            </w:r>
-            <w:proofErr w:type="spellStart"/>
-            <w:r>
-              <w:t>arrays</w:t>
-            </w:r>
-            <w:proofErr w:type="spellEnd"/>
-            <w:r>
-              <w:t xml:space="preserve"> en lugar de </w:t>
-            </w:r>
-            <w:proofErr w:type="gramStart"/>
-            <w:r>
-              <w:t>array(</w:t>
-            </w:r>
-            <w:proofErr w:type="gramEnd"/>
-            <w:r>
-              <w:t>)?</w:t>
+              <w:t>¿No hay espacios dentro de los paréntesis en llamadas a funciones?</w:t>
             </w:r>
           </w:p>
         </w:tc>
@@ -3466,23 +3280,7 @@
               <w:pStyle w:val="PSI-Normal"/>
             </w:pPr>
             <w:r>
-              <w:t xml:space="preserve">¿No hay espacios después de la apertura [ ni antes del </w:t>
-            </w:r>
-            <w:proofErr w:type="gramStart"/>
-            <w:r>
-              <w:t>cierre ]</w:t>
-            </w:r>
-            <w:proofErr w:type="gramEnd"/>
-            <w:r>
-              <w:t xml:space="preserve"> en </w:t>
-            </w:r>
-            <w:proofErr w:type="spellStart"/>
-            <w:r>
-              <w:t>arrays</w:t>
-            </w:r>
-            <w:proofErr w:type="spellEnd"/>
-            <w:r>
-              <w:t>?</w:t>
+              <w:t>¿Se usa la sintaxis corta [] para arrays en lugar de array()?</w:t>
             </w:r>
           </w:p>
         </w:tc>
@@ -3532,23 +3330,7 @@
               <w:pStyle w:val="PSI-Normal"/>
             </w:pPr>
             <w:r>
-              <w:t xml:space="preserve">¿La palabra clave </w:t>
-            </w:r>
-            <w:proofErr w:type="spellStart"/>
-            <w:r>
-              <w:t>extends</w:t>
-            </w:r>
-            <w:proofErr w:type="spellEnd"/>
-            <w:r>
-              <w:t xml:space="preserve"> e </w:t>
-            </w:r>
-            <w:proofErr w:type="spellStart"/>
-            <w:r>
-              <w:t>implements</w:t>
-            </w:r>
-            <w:proofErr w:type="spellEnd"/>
-            <w:r>
-              <w:t xml:space="preserve"> está en la misma línea que el nombre de la clase?</w:t>
+              <w:t>¿No hay espacios después de la apertura [ ni antes del cierre ] en arrays?</w:t>
             </w:r>
           </w:p>
         </w:tc>
@@ -3598,7 +3380,7 @@
               <w:pStyle w:val="PSI-Normal"/>
             </w:pPr>
             <w:r>
-              <w:t>¿Las interfaces siguen el mismo formato que las clases?</w:t>
+              <w:t>¿La palabra clave extends e implements está en la misma línea que el nombre de la clase?</w:t>
             </w:r>
           </w:p>
         </w:tc>
@@ -3648,31 +3430,7 @@
               <w:pStyle w:val="PSI-Normal"/>
             </w:pPr>
             <w:r>
-              <w:t>¿Los métodos y funciones tienen visibilidad declarada (</w:t>
-            </w:r>
-            <w:proofErr w:type="spellStart"/>
-            <w:r>
-              <w:t>public</w:t>
-            </w:r>
-            <w:proofErr w:type="spellEnd"/>
-            <w:r>
-              <w:t xml:space="preserve">, </w:t>
-            </w:r>
-            <w:proofErr w:type="spellStart"/>
-            <w:r>
-              <w:t>protected</w:t>
-            </w:r>
-            <w:proofErr w:type="spellEnd"/>
-            <w:r>
-              <w:t xml:space="preserve">, </w:t>
-            </w:r>
-            <w:proofErr w:type="spellStart"/>
-            <w:r>
-              <w:t>private</w:t>
-            </w:r>
-            <w:proofErr w:type="spellEnd"/>
-            <w:r>
-              <w:t>)?</w:t>
+              <w:t>¿Los métodos y funciones tienen visibilidad declarada (public, protected, private)?</w:t>
             </w:r>
           </w:p>
         </w:tc>
@@ -3753,13 +3511,15 @@
         <w:tc>
           <w:tcPr>
             <w:tcW w:w="2122" w:type="dxa"/>
-            <w:vMerge/>
-            <w:vAlign w:val="center"/>
-          </w:tcPr>
-          <w:p>
-            <w:pPr>
-              <w:pStyle w:val="PSI-Normal"/>
-            </w:pPr>
+            <w:vAlign w:val="center"/>
+          </w:tcPr>
+          <w:p>
+            <w:pPr>
+              <w:pStyle w:val="PSI-Normal"/>
+            </w:pPr>
+            <w:r>
+              <w:t>Alineación con los requerimientos</w:t>
+            </w:r>
           </w:p>
         </w:tc>
         <w:tc>
@@ -3769,18 +3529,23 @@
           </w:tcPr>
           <w:p>
             <w:pPr>
-              <w:pStyle w:val="PSI-Normal"/>
-            </w:pPr>
-            <w:r>
-              <w:t xml:space="preserve">¿Los </w:t>
-            </w:r>
-            <w:proofErr w:type="spellStart"/>
-            <w:r>
-              <w:t>namespaces</w:t>
-            </w:r>
-            <w:proofErr w:type="spellEnd"/>
-            <w:r>
-              <w:t xml:space="preserve"> están declarados en la primera línea del archivo?</w:t>
+              <w:ind w:left="0" w:firstLine="0"/>
+              <w:rPr>
+                <w:lang w:val="es-AR"/>
+              </w:rPr>
+            </w:pPr>
+            <w:r>
+              <w:rPr>
+                <w:lang w:val="es-AR"/>
+              </w:rPr>
+              <w:t xml:space="preserve">¿Se han mapeado correctamente los datos necesarios para cada </w:t>
+            </w:r>
+            <w:r>
+              <w:rPr>
+                <w:lang w:val="es-AR"/>
+              </w:rPr>
+              <w:lastRenderedPageBreak/>
+              <w:t>funcionalidad descrita en los requerimientos?</w:t>
             </w:r>
           </w:p>
         </w:tc>
@@ -3811,13 +3576,15 @@
         <w:tc>
           <w:tcPr>
             <w:tcW w:w="2122" w:type="dxa"/>
-            <w:vMerge/>
-            <w:vAlign w:val="center"/>
-          </w:tcPr>
-          <w:p>
-            <w:pPr>
-              <w:pStyle w:val="PSI-Normal"/>
-            </w:pPr>
+            <w:vAlign w:val="center"/>
+          </w:tcPr>
+          <w:p>
+            <w:pPr>
+              <w:pStyle w:val="PSI-Normal"/>
+            </w:pPr>
+            <w:r>
+              <w:t>Validación de tipos de datos</w:t>
+            </w:r>
           </w:p>
         </w:tc>
         <w:tc>
@@ -3830,231 +3597,8 @@
               <w:pStyle w:val="PSI-Normal"/>
             </w:pPr>
             <w:r>
-              <w:t xml:space="preserve">¿Hay una línea en blanco después de la declaración del </w:t>
-            </w:r>
-            <w:proofErr w:type="spellStart"/>
-            <w:r>
-              <w:t>namespace</w:t>
-            </w:r>
-            <w:proofErr w:type="spellEnd"/>
-            <w:r>
-              <w:t>?</w:t>
-            </w:r>
-          </w:p>
-        </w:tc>
-        <w:tc>
-          <w:tcPr>
-            <w:tcW w:w="711" w:type="dxa"/>
-            <w:vAlign w:val="center"/>
-          </w:tcPr>
-          <w:p>
-            <w:pPr>
-              <w:pStyle w:val="PSI-Normal"/>
-            </w:pPr>
-          </w:p>
-        </w:tc>
-        <w:tc>
-          <w:tcPr>
-            <w:tcW w:w="2828" w:type="dxa"/>
-            <w:vAlign w:val="center"/>
-          </w:tcPr>
-          <w:p>
-            <w:pPr>
-              <w:pStyle w:val="PSI-Normal"/>
-            </w:pPr>
-          </w:p>
-        </w:tc>
-      </w:tr>
-      <w:tr>
-        <w:tc>
-          <w:tcPr>
-            <w:tcW w:w="2122" w:type="dxa"/>
-            <w:vMerge/>
-            <w:vAlign w:val="center"/>
-          </w:tcPr>
-          <w:p>
-            <w:pPr>
-              <w:pStyle w:val="PSI-Normal"/>
-            </w:pPr>
-          </w:p>
-        </w:tc>
-        <w:tc>
-          <w:tcPr>
-            <w:tcW w:w="2833" w:type="dxa"/>
-            <w:vAlign w:val="center"/>
-          </w:tcPr>
-          <w:p>
-            <w:pPr>
-              <w:pStyle w:val="PSI-Normal"/>
-            </w:pPr>
-            <w:r>
-              <w:t>¿Las declaraciones use están agrupadas y ordenadas alfabéticamente?</w:t>
-            </w:r>
-          </w:p>
-        </w:tc>
-        <w:tc>
-          <w:tcPr>
-            <w:tcW w:w="711" w:type="dxa"/>
-            <w:vAlign w:val="center"/>
-          </w:tcPr>
-          <w:p>
-            <w:pPr>
-              <w:pStyle w:val="PSI-Normal"/>
-            </w:pPr>
-          </w:p>
-        </w:tc>
-        <w:tc>
-          <w:tcPr>
-            <w:tcW w:w="2828" w:type="dxa"/>
-            <w:vAlign w:val="center"/>
-          </w:tcPr>
-          <w:p>
-            <w:pPr>
-              <w:pStyle w:val="PSI-Normal"/>
-            </w:pPr>
-          </w:p>
-        </w:tc>
-      </w:tr>
-      <w:tr>
-        <w:tc>
-          <w:tcPr>
-            <w:tcW w:w="2122" w:type="dxa"/>
-            <w:vMerge/>
-            <w:vAlign w:val="center"/>
-          </w:tcPr>
-          <w:p>
-            <w:pPr>
-              <w:pStyle w:val="PSI-Normal"/>
-            </w:pPr>
-          </w:p>
-        </w:tc>
-        <w:tc>
-          <w:tcPr>
-            <w:tcW w:w="2833" w:type="dxa"/>
-            <w:vAlign w:val="center"/>
-          </w:tcPr>
-          <w:p>
-            <w:pPr>
-              <w:pStyle w:val="PSI-Normal"/>
-            </w:pPr>
-            <w:r>
-              <w:t>¿Hay una línea en blanco después de las declaraciones use?</w:t>
-            </w:r>
-          </w:p>
-        </w:tc>
-        <w:tc>
-          <w:tcPr>
-            <w:tcW w:w="711" w:type="dxa"/>
-            <w:vAlign w:val="center"/>
-          </w:tcPr>
-          <w:p>
-            <w:pPr>
-              <w:pStyle w:val="PSI-Normal"/>
-            </w:pPr>
-          </w:p>
-        </w:tc>
-        <w:tc>
-          <w:tcPr>
-            <w:tcW w:w="2828" w:type="dxa"/>
-            <w:vAlign w:val="center"/>
-          </w:tcPr>
-          <w:p>
-            <w:pPr>
-              <w:pStyle w:val="PSI-Normal"/>
-            </w:pPr>
-          </w:p>
-        </w:tc>
-      </w:tr>
-      <w:tr>
-        <w:tc>
-          <w:tcPr>
-            <w:tcW w:w="2122" w:type="dxa"/>
-            <w:vAlign w:val="center"/>
-          </w:tcPr>
-          <w:p>
-            <w:pPr>
-              <w:pStyle w:val="PSI-Normal"/>
-            </w:pPr>
-            <w:r>
-              <w:t>Alineación con los requerimientos</w:t>
-            </w:r>
-          </w:p>
-        </w:tc>
-        <w:tc>
-          <w:tcPr>
-            <w:tcW w:w="2833" w:type="dxa"/>
-            <w:vAlign w:val="center"/>
-          </w:tcPr>
-          <w:p>
-            <w:pPr>
-              <w:ind w:left="0" w:firstLine="0"/>
-              <w:rPr>
-                <w:lang w:val="es-AR"/>
-              </w:rPr>
-            </w:pPr>
-            <w:r>
-              <w:rPr>
-                <w:lang w:val="es-AR"/>
-              </w:rPr>
-              <w:t>¿Se han mapeado correctamente los datos necesarios para cada funcionalidad descrita en los requerimientos?</w:t>
-            </w:r>
-          </w:p>
-        </w:tc>
-        <w:tc>
-          <w:tcPr>
-            <w:tcW w:w="711" w:type="dxa"/>
-            <w:vAlign w:val="center"/>
-          </w:tcPr>
-          <w:p>
-            <w:pPr>
-              <w:pStyle w:val="PSI-Normal"/>
-            </w:pPr>
-          </w:p>
-        </w:tc>
-        <w:tc>
-          <w:tcPr>
-            <w:tcW w:w="2828" w:type="dxa"/>
-            <w:vAlign w:val="center"/>
-          </w:tcPr>
-          <w:p>
-            <w:pPr>
-              <w:pStyle w:val="PSI-Normal"/>
-            </w:pPr>
-          </w:p>
-        </w:tc>
-      </w:tr>
-      <w:tr>
-        <w:tc>
-          <w:tcPr>
-            <w:tcW w:w="2122" w:type="dxa"/>
-            <w:vAlign w:val="center"/>
-          </w:tcPr>
-          <w:p>
-            <w:pPr>
-              <w:pStyle w:val="PSI-Normal"/>
-            </w:pPr>
-            <w:r>
-              <w:t>Validación de tipos de datos</w:t>
-            </w:r>
-          </w:p>
-        </w:tc>
-        <w:tc>
-          <w:tcPr>
-            <w:tcW w:w="2833" w:type="dxa"/>
-            <w:vAlign w:val="center"/>
-          </w:tcPr>
-          <w:p>
-            <w:pPr>
-              <w:pStyle w:val="PSI-Normal"/>
-            </w:pPr>
-            <w:r>
-              <w:t xml:space="preserve">¿Los tipos de datos asignados a cada columna son los adecuados (por ejemplo, INT, VARCHAR, </w:t>
-            </w:r>
-            <w:proofErr w:type="gramStart"/>
-            <w:r>
-              <w:t>DATE, etc.)?</w:t>
-            </w:r>
-            <w:proofErr w:type="gramEnd"/>
+              <w:t>¿Los tipos de datos asignados a cada columna son los adecuados (por ejemplo, INT, VARCHAR, DATE, etc.)?</w:t>
+            </w:r>
           </w:p>
         </w:tc>
         <w:tc>
@@ -4166,15 +3710,7 @@
         <w:pStyle w:val="PSI-Normal"/>
       </w:pPr>
       <w:r>
-        <w:t xml:space="preserve">En esta revisión, se buscó que la especificación de requerimientos cumpla con estos criterios: Claridad, Completitud, Consistencia, Trazabilidad y </w:t>
-      </w:r>
-      <w:proofErr w:type="spellStart"/>
-      <w:r>
-        <w:t>Testeabilidad</w:t>
-      </w:r>
-      <w:proofErr w:type="spellEnd"/>
-      <w:r>
-        <w:t xml:space="preserve"> para asegurar la calidad de los requerimientos como la calidad de la documentación. </w:t>
+        <w:t xml:space="preserve">En esta revisión, se buscó que la especificación de requerimientos cumpla con estos criterios: Claridad, Completitud, Consistencia, Trazabilidad y Testeabilidad para asegurar la calidad de los requerimientos como la calidad de la documentación. </w:t>
       </w:r>
     </w:p>
     <w:p/>
@@ -4280,7 +3816,7 @@
               <w:pStyle w:val="PSI-Normal"/>
             </w:pPr>
             <w:r>
-              <w:t>Claridad</w:t>
+              <w:t>PSR-1</w:t>
             </w:r>
           </w:p>
         </w:tc>
@@ -4294,7 +3830,7 @@
               <w:pStyle w:val="PSI-Normal"/>
             </w:pPr>
             <w:r>
-              <w:t>¿El modelo de datos está documentado de manera clara y comprensible?</w:t>
+              <w:t>¿Los archivos PHP usan solo etiquetas &lt;?php o &lt;?=, sin otras como &lt;??</w:t>
             </w:r>
           </w:p>
         </w:tc>
@@ -4307,9 +3843,6 @@
             <w:pPr>
               <w:pStyle w:val="PSI-Normal"/>
             </w:pPr>
-            <w:r>
-              <w:t>No</w:t>
-            </w:r>
           </w:p>
         </w:tc>
         <w:tc>
@@ -4321,9 +3854,6 @@
             <w:pPr>
               <w:pStyle w:val="PSI-Normal"/>
             </w:pPr>
-            <w:r>
-              <w:t>Falta revisar la notación del modelo relacional y falta una sección para la implementación.</w:t>
-            </w:r>
           </w:p>
         </w:tc>
       </w:tr>
@@ -4350,7 +3880,7 @@
               <w:pStyle w:val="PSI-Normal"/>
             </w:pPr>
             <w:r>
-              <w:t>¿Se especifican las convenciones de nombres para tablas, columnas, claves primarias y foráneas?</w:t>
+              <w:t>¿Los archivos terminan con una nueva línea vacía?</w:t>
             </w:r>
           </w:p>
         </w:tc>
@@ -4363,9 +3893,6 @@
             <w:pPr>
               <w:pStyle w:val="PSI-Normal"/>
             </w:pPr>
-            <w:r>
-              <w:t>No</w:t>
-            </w:r>
           </w:p>
         </w:tc>
         <w:tc>
@@ -4377,9 +3904,6 @@
             <w:pPr>
               <w:pStyle w:val="PSI-Normal"/>
             </w:pPr>
-            <w:r>
-              <w:t>Falta revisar la notación del modelo relacional y de la implementación.</w:t>
-            </w:r>
           </w:p>
         </w:tc>
       </w:tr>
@@ -4387,16 +3911,13 @@
         <w:tc>
           <w:tcPr>
             <w:tcW w:w="2122" w:type="dxa"/>
-            <w:vMerge w:val="restart"/>
-            <w:vAlign w:val="center"/>
-          </w:tcPr>
-          <w:p>
-            <w:pPr>
-              <w:pStyle w:val="PSI-Normal"/>
-            </w:pPr>
-            <w:r>
-              <w:t>Integridad y consistencia</w:t>
-            </w:r>
+            <w:vMerge/>
+            <w:vAlign w:val="center"/>
+          </w:tcPr>
+          <w:p>
+            <w:pPr>
+              <w:pStyle w:val="PSI-Normal"/>
+            </w:pPr>
           </w:p>
         </w:tc>
         <w:tc>
@@ -4409,7 +3930,7 @@
               <w:pStyle w:val="PSI-Normal"/>
             </w:pPr>
             <w:r>
-              <w:t>¿Se han validado las relaciones entre tablas (uno a uno, uno a muchos, muchos a muchos)?</w:t>
+              <w:t>¿Los archivos usan codificación UTF-8 sin BOM?</w:t>
             </w:r>
           </w:p>
         </w:tc>
@@ -4422,9 +3943,6 @@
             <w:pPr>
               <w:pStyle w:val="PSI-Normal"/>
             </w:pPr>
-            <w:r>
-              <w:t>Si</w:t>
-            </w:r>
           </w:p>
         </w:tc>
         <w:tc>
@@ -4462,7 +3980,7 @@
               <w:pStyle w:val="PSI-Normal"/>
             </w:pPr>
             <w:r>
-              <w:t>¿Se han definido correctamente las claves primarias para cada tabla?</w:t>
+              <w:t>¿Cada clase está en su propio archivo?</w:t>
             </w:r>
           </w:p>
         </w:tc>
@@ -4475,9 +3993,6 @@
             <w:pPr>
               <w:pStyle w:val="PSI-Normal"/>
             </w:pPr>
-            <w:r>
-              <w:t>Si</w:t>
-            </w:r>
           </w:p>
         </w:tc>
         <w:tc>
@@ -4496,15 +4011,13 @@
         <w:tc>
           <w:tcPr>
             <w:tcW w:w="2122" w:type="dxa"/>
-            <w:vAlign w:val="center"/>
-          </w:tcPr>
-          <w:p>
-            <w:pPr>
-              <w:pStyle w:val="PSI-Normal"/>
-            </w:pPr>
-            <w:r>
-              <w:t>Alineación con los requerimientos</w:t>
-            </w:r>
+            <w:vMerge/>
+            <w:vAlign w:val="center"/>
+          </w:tcPr>
+          <w:p>
+            <w:pPr>
+              <w:pStyle w:val="PSI-Normal"/>
+            </w:pPr>
           </w:p>
         </w:tc>
         <w:tc>
@@ -4514,23 +4027,10 @@
           </w:tcPr>
           <w:p>
             <w:pPr>
-              <w:ind w:left="0" w:firstLine="0"/>
-              <w:rPr>
-                <w:lang w:val="es-AR"/>
-              </w:rPr>
-            </w:pPr>
-            <w:r>
-              <w:rPr>
-                <w:lang w:val="es-AR"/>
-              </w:rPr>
-              <w:t xml:space="preserve">¿Se han mapeado correctamente los datos </w:t>
-            </w:r>
-            <w:r>
-              <w:rPr>
-                <w:lang w:val="es-AR"/>
-              </w:rPr>
-              <w:lastRenderedPageBreak/>
-              <w:t>necesarios para cada funcionalidad descrita en los requerimientos?</w:t>
+              <w:pStyle w:val="PSI-Normal"/>
+            </w:pPr>
+            <w:r>
+              <w:t>¿Los nombres de las clases siguen el formato StudlyCaps (por ejemplo, MiClase)?</w:t>
             </w:r>
           </w:p>
         </w:tc>
@@ -4543,10 +4043,6 @@
             <w:pPr>
               <w:pStyle w:val="PSI-Normal"/>
             </w:pPr>
-            <w:r>
-              <w:lastRenderedPageBreak/>
-              <w:t>Si</w:t>
-            </w:r>
           </w:p>
         </w:tc>
         <w:tc>
@@ -4565,15 +4061,13 @@
         <w:tc>
           <w:tcPr>
             <w:tcW w:w="2122" w:type="dxa"/>
-            <w:vAlign w:val="center"/>
-          </w:tcPr>
-          <w:p>
-            <w:pPr>
-              <w:pStyle w:val="PSI-Normal"/>
-            </w:pPr>
-            <w:r>
-              <w:t>Validación de tipos de datos</w:t>
-            </w:r>
+            <w:vMerge/>
+            <w:vAlign w:val="center"/>
+          </w:tcPr>
+          <w:p>
+            <w:pPr>
+              <w:pStyle w:val="PSI-Normal"/>
+            </w:pPr>
           </w:p>
         </w:tc>
         <w:tc>
@@ -4583,16 +4077,17 @@
           </w:tcPr>
           <w:p>
             <w:pPr>
-              <w:pStyle w:val="PSI-Normal"/>
-            </w:pPr>
-            <w:r>
-              <w:t xml:space="preserve">¿Los tipos de datos asignados a cada columna son los adecuados (por ejemplo, INT, VARCHAR, </w:t>
-            </w:r>
-            <w:proofErr w:type="gramStart"/>
-            <w:r>
-              <w:t>DATE, etc.)?</w:t>
-            </w:r>
-            <w:proofErr w:type="gramEnd"/>
+              <w:ind w:left="0" w:firstLine="0"/>
+              <w:rPr>
+                <w:lang w:val="es-AR"/>
+              </w:rPr>
+            </w:pPr>
+            <w:r>
+              <w:rPr>
+                <w:lang w:val="es-AR"/>
+              </w:rPr>
+              <w:t>¿Las constantes de clase están declaradas en mayúsculas con guiones bajos (por ejemplo, CONSTANTE_EJEMPLO)?</w:t>
+            </w:r>
           </w:p>
         </w:tc>
         <w:tc>
@@ -4604,9 +4099,6 @@
             <w:pPr>
               <w:pStyle w:val="PSI-Normal"/>
             </w:pPr>
-            <w:r>
-              <w:t>No</w:t>
-            </w:r>
           </w:p>
         </w:tc>
         <w:tc>
@@ -4618,9 +4110,6 @@
             <w:pPr>
               <w:pStyle w:val="PSI-Normal"/>
             </w:pPr>
-            <w:r>
-              <w:t xml:space="preserve">Aun no existe la sección. </w:t>
-            </w:r>
           </w:p>
         </w:tc>
       </w:tr>
@@ -4628,6 +4117,1279 @@
         <w:tc>
           <w:tcPr>
             <w:tcW w:w="2122" w:type="dxa"/>
+            <w:vMerge/>
+            <w:vAlign w:val="center"/>
+          </w:tcPr>
+          <w:p>
+            <w:pPr>
+              <w:pStyle w:val="PSI-Normal"/>
+            </w:pPr>
+          </w:p>
+        </w:tc>
+        <w:tc>
+          <w:tcPr>
+            <w:tcW w:w="2833" w:type="dxa"/>
+            <w:vAlign w:val="center"/>
+          </w:tcPr>
+          <w:p>
+            <w:pPr>
+              <w:ind w:left="0" w:firstLine="0"/>
+              <w:rPr>
+                <w:lang w:val="es-AR"/>
+              </w:rPr>
+            </w:pPr>
+            <w:r>
+              <w:rPr>
+                <w:lang w:val="es-AR"/>
+              </w:rPr>
+              <w:t>¿Los nombres de los métodos siguen el formato camelCase (por ejemplo, miMetodo)?</w:t>
+            </w:r>
+          </w:p>
+        </w:tc>
+        <w:tc>
+          <w:tcPr>
+            <w:tcW w:w="711" w:type="dxa"/>
+            <w:vAlign w:val="center"/>
+          </w:tcPr>
+          <w:p>
+            <w:pPr>
+              <w:pStyle w:val="PSI-Normal"/>
+            </w:pPr>
+          </w:p>
+        </w:tc>
+        <w:tc>
+          <w:tcPr>
+            <w:tcW w:w="2828" w:type="dxa"/>
+            <w:vAlign w:val="center"/>
+          </w:tcPr>
+          <w:p>
+            <w:pPr>
+              <w:pStyle w:val="PSI-Normal"/>
+            </w:pPr>
+          </w:p>
+        </w:tc>
+      </w:tr>
+      <w:tr>
+        <w:tc>
+          <w:tcPr>
+            <w:tcW w:w="2122" w:type="dxa"/>
+            <w:vMerge w:val="restart"/>
+            <w:vAlign w:val="center"/>
+          </w:tcPr>
+          <w:p>
+            <w:pPr>
+              <w:pStyle w:val="PSI-Normal"/>
+              <w:jc w:val="center"/>
+            </w:pPr>
+            <w:r>
+              <w:t>PER Coding Style</w:t>
+            </w:r>
+            <w:r>
+              <w:t xml:space="preserve"> 2.0</w:t>
+            </w:r>
+          </w:p>
+        </w:tc>
+        <w:tc>
+          <w:tcPr>
+            <w:tcW w:w="2833" w:type="dxa"/>
+            <w:vAlign w:val="center"/>
+          </w:tcPr>
+          <w:p>
+            <w:pPr>
+              <w:pStyle w:val="PSI-Normal"/>
+            </w:pPr>
+            <w:r>
+              <w:t>¿Se usa indentación de 4 espacios (no tabs)?</w:t>
+            </w:r>
+          </w:p>
+        </w:tc>
+        <w:tc>
+          <w:tcPr>
+            <w:tcW w:w="711" w:type="dxa"/>
+            <w:vAlign w:val="center"/>
+          </w:tcPr>
+          <w:p>
+            <w:pPr>
+              <w:pStyle w:val="PSI-Normal"/>
+            </w:pPr>
+          </w:p>
+        </w:tc>
+        <w:tc>
+          <w:tcPr>
+            <w:tcW w:w="2828" w:type="dxa"/>
+            <w:vAlign w:val="center"/>
+          </w:tcPr>
+          <w:p>
+            <w:pPr>
+              <w:pStyle w:val="PSI-Normal"/>
+            </w:pPr>
+          </w:p>
+        </w:tc>
+      </w:tr>
+      <w:tr>
+        <w:tc>
+          <w:tcPr>
+            <w:tcW w:w="2122" w:type="dxa"/>
+            <w:vMerge/>
+            <w:vAlign w:val="center"/>
+          </w:tcPr>
+          <w:p>
+            <w:pPr>
+              <w:pStyle w:val="PSI-Normal"/>
+            </w:pPr>
+          </w:p>
+        </w:tc>
+        <w:tc>
+          <w:tcPr>
+            <w:tcW w:w="2833" w:type="dxa"/>
+            <w:vAlign w:val="center"/>
+          </w:tcPr>
+          <w:p>
+            <w:pPr>
+              <w:pStyle w:val="PSI-Normal"/>
+            </w:pPr>
+            <w:r>
+              <w:t>¿Las líneas de código no superan los 80 caracteres (idealmente) o 120 como máximo?</w:t>
+            </w:r>
+          </w:p>
+        </w:tc>
+        <w:tc>
+          <w:tcPr>
+            <w:tcW w:w="711" w:type="dxa"/>
+            <w:vAlign w:val="center"/>
+          </w:tcPr>
+          <w:p>
+            <w:pPr>
+              <w:pStyle w:val="PSI-Normal"/>
+            </w:pPr>
+          </w:p>
+        </w:tc>
+        <w:tc>
+          <w:tcPr>
+            <w:tcW w:w="2828" w:type="dxa"/>
+            <w:vAlign w:val="center"/>
+          </w:tcPr>
+          <w:p>
+            <w:pPr>
+              <w:pStyle w:val="PSI-Normal"/>
+            </w:pPr>
+          </w:p>
+        </w:tc>
+      </w:tr>
+      <w:tr>
+        <w:tc>
+          <w:tcPr>
+            <w:tcW w:w="2122" w:type="dxa"/>
+            <w:vMerge/>
+            <w:vAlign w:val="center"/>
+          </w:tcPr>
+          <w:p>
+            <w:pPr>
+              <w:pStyle w:val="PSI-Normal"/>
+            </w:pPr>
+          </w:p>
+        </w:tc>
+        <w:tc>
+          <w:tcPr>
+            <w:tcW w:w="2833" w:type="dxa"/>
+            <w:vAlign w:val="center"/>
+          </w:tcPr>
+          <w:p>
+            <w:pPr>
+              <w:pStyle w:val="PSI-Normal"/>
+            </w:pPr>
+            <w:r>
+              <w:t>¿No hay espacios al final de las líneas?</w:t>
+            </w:r>
+          </w:p>
+        </w:tc>
+        <w:tc>
+          <w:tcPr>
+            <w:tcW w:w="711" w:type="dxa"/>
+            <w:vAlign w:val="center"/>
+          </w:tcPr>
+          <w:p>
+            <w:pPr>
+              <w:pStyle w:val="PSI-Normal"/>
+            </w:pPr>
+          </w:p>
+        </w:tc>
+        <w:tc>
+          <w:tcPr>
+            <w:tcW w:w="2828" w:type="dxa"/>
+            <w:vAlign w:val="center"/>
+          </w:tcPr>
+          <w:p>
+            <w:pPr>
+              <w:pStyle w:val="PSI-Normal"/>
+            </w:pPr>
+          </w:p>
+        </w:tc>
+      </w:tr>
+      <w:tr>
+        <w:tc>
+          <w:tcPr>
+            <w:tcW w:w="2122" w:type="dxa"/>
+            <w:vMerge/>
+            <w:vAlign w:val="center"/>
+          </w:tcPr>
+          <w:p>
+            <w:pPr>
+              <w:pStyle w:val="PSI-Normal"/>
+            </w:pPr>
+          </w:p>
+        </w:tc>
+        <w:tc>
+          <w:tcPr>
+            <w:tcW w:w="2833" w:type="dxa"/>
+            <w:vAlign w:val="center"/>
+          </w:tcPr>
+          <w:p>
+            <w:pPr>
+              <w:pStyle w:val="PSI-Normal"/>
+            </w:pPr>
+            <w:r>
+              <w:t>¿Las llaves {} están en la misma línea para estructuras de control (if, for, foreach, etc.)?</w:t>
+            </w:r>
+          </w:p>
+        </w:tc>
+        <w:tc>
+          <w:tcPr>
+            <w:tcW w:w="711" w:type="dxa"/>
+            <w:vAlign w:val="center"/>
+          </w:tcPr>
+          <w:p>
+            <w:pPr>
+              <w:pStyle w:val="PSI-Normal"/>
+            </w:pPr>
+          </w:p>
+        </w:tc>
+        <w:tc>
+          <w:tcPr>
+            <w:tcW w:w="2828" w:type="dxa"/>
+            <w:vAlign w:val="center"/>
+          </w:tcPr>
+          <w:p>
+            <w:pPr>
+              <w:pStyle w:val="PSI-Normal"/>
+            </w:pPr>
+          </w:p>
+        </w:tc>
+      </w:tr>
+      <w:tr>
+        <w:tc>
+          <w:tcPr>
+            <w:tcW w:w="2122" w:type="dxa"/>
+            <w:vMerge/>
+            <w:vAlign w:val="center"/>
+          </w:tcPr>
+          <w:p>
+            <w:pPr>
+              <w:pStyle w:val="PSI-Normal"/>
+            </w:pPr>
+          </w:p>
+        </w:tc>
+        <w:tc>
+          <w:tcPr>
+            <w:tcW w:w="2833" w:type="dxa"/>
+            <w:vAlign w:val="center"/>
+          </w:tcPr>
+          <w:p>
+            <w:pPr>
+              <w:pStyle w:val="PSI-Normal"/>
+            </w:pPr>
+            <w:r>
+              <w:t>¿Las llaves {} están en la línea siguiente para definiciones de clases y métodos?</w:t>
+            </w:r>
+          </w:p>
+        </w:tc>
+        <w:tc>
+          <w:tcPr>
+            <w:tcW w:w="711" w:type="dxa"/>
+            <w:vAlign w:val="center"/>
+          </w:tcPr>
+          <w:p>
+            <w:pPr>
+              <w:pStyle w:val="PSI-Normal"/>
+            </w:pPr>
+          </w:p>
+        </w:tc>
+        <w:tc>
+          <w:tcPr>
+            <w:tcW w:w="2828" w:type="dxa"/>
+            <w:vAlign w:val="center"/>
+          </w:tcPr>
+          <w:p>
+            <w:pPr>
+              <w:pStyle w:val="PSI-Normal"/>
+            </w:pPr>
+          </w:p>
+        </w:tc>
+      </w:tr>
+      <w:tr>
+        <w:tc>
+          <w:tcPr>
+            <w:tcW w:w="2122" w:type="dxa"/>
+            <w:vMerge/>
+            <w:vAlign w:val="center"/>
+          </w:tcPr>
+          <w:p>
+            <w:pPr>
+              <w:pStyle w:val="PSI-Normal"/>
+            </w:pPr>
+          </w:p>
+        </w:tc>
+        <w:tc>
+          <w:tcPr>
+            <w:tcW w:w="2833" w:type="dxa"/>
+            <w:vAlign w:val="center"/>
+          </w:tcPr>
+          <w:p>
+            <w:pPr>
+              <w:pStyle w:val="PSI-Normal"/>
+            </w:pPr>
+            <w:r>
+              <w:t>¿Hay un espacio después de palabras clave como if, else, for, foreach, etc.?</w:t>
+            </w:r>
+          </w:p>
+        </w:tc>
+        <w:tc>
+          <w:tcPr>
+            <w:tcW w:w="711" w:type="dxa"/>
+            <w:vAlign w:val="center"/>
+          </w:tcPr>
+          <w:p>
+            <w:pPr>
+              <w:pStyle w:val="PSI-Normal"/>
+            </w:pPr>
+          </w:p>
+        </w:tc>
+        <w:tc>
+          <w:tcPr>
+            <w:tcW w:w="2828" w:type="dxa"/>
+            <w:vAlign w:val="center"/>
+          </w:tcPr>
+          <w:p>
+            <w:pPr>
+              <w:pStyle w:val="PSI-Normal"/>
+            </w:pPr>
+          </w:p>
+        </w:tc>
+      </w:tr>
+      <w:tr>
+        <w:tc>
+          <w:tcPr>
+            <w:tcW w:w="2122" w:type="dxa"/>
+            <w:vMerge/>
+            <w:vAlign w:val="center"/>
+          </w:tcPr>
+          <w:p>
+            <w:pPr>
+              <w:pStyle w:val="PSI-Normal"/>
+            </w:pPr>
+          </w:p>
+        </w:tc>
+        <w:tc>
+          <w:tcPr>
+            <w:tcW w:w="2833" w:type="dxa"/>
+            <w:vAlign w:val="center"/>
+          </w:tcPr>
+          <w:p>
+            <w:pPr>
+              <w:pStyle w:val="PSI-Normal"/>
+            </w:pPr>
+            <w:r>
+              <w:t>¿No hay espacios antes de los paréntesis de apertura en funciones o métodos?</w:t>
+            </w:r>
+          </w:p>
+        </w:tc>
+        <w:tc>
+          <w:tcPr>
+            <w:tcW w:w="711" w:type="dxa"/>
+            <w:vAlign w:val="center"/>
+          </w:tcPr>
+          <w:p>
+            <w:pPr>
+              <w:pStyle w:val="PSI-Normal"/>
+            </w:pPr>
+          </w:p>
+        </w:tc>
+        <w:tc>
+          <w:tcPr>
+            <w:tcW w:w="2828" w:type="dxa"/>
+            <w:vAlign w:val="center"/>
+          </w:tcPr>
+          <w:p>
+            <w:pPr>
+              <w:pStyle w:val="PSI-Normal"/>
+            </w:pPr>
+          </w:p>
+        </w:tc>
+      </w:tr>
+      <w:tr>
+        <w:tc>
+          <w:tcPr>
+            <w:tcW w:w="2122" w:type="dxa"/>
+            <w:vMerge/>
+            <w:vAlign w:val="center"/>
+          </w:tcPr>
+          <w:p>
+            <w:pPr>
+              <w:pStyle w:val="PSI-Normal"/>
+            </w:pPr>
+          </w:p>
+        </w:tc>
+        <w:tc>
+          <w:tcPr>
+            <w:tcW w:w="2833" w:type="dxa"/>
+            <w:vAlign w:val="center"/>
+          </w:tcPr>
+          <w:p>
+            <w:pPr>
+              <w:pStyle w:val="PSI-Normal"/>
+            </w:pPr>
+            <w:r>
+              <w:t>¿Hay un espacio después de comas en listas de parámetros?</w:t>
+            </w:r>
+          </w:p>
+        </w:tc>
+        <w:tc>
+          <w:tcPr>
+            <w:tcW w:w="711" w:type="dxa"/>
+            <w:vAlign w:val="center"/>
+          </w:tcPr>
+          <w:p>
+            <w:pPr>
+              <w:pStyle w:val="PSI-Normal"/>
+            </w:pPr>
+          </w:p>
+        </w:tc>
+        <w:tc>
+          <w:tcPr>
+            <w:tcW w:w="2828" w:type="dxa"/>
+            <w:vAlign w:val="center"/>
+          </w:tcPr>
+          <w:p>
+            <w:pPr>
+              <w:pStyle w:val="PSI-Normal"/>
+            </w:pPr>
+          </w:p>
+        </w:tc>
+      </w:tr>
+      <w:tr>
+        <w:tc>
+          <w:tcPr>
+            <w:tcW w:w="2122" w:type="dxa"/>
+            <w:vMerge/>
+            <w:vAlign w:val="center"/>
+          </w:tcPr>
+          <w:p>
+            <w:pPr>
+              <w:pStyle w:val="PSI-Normal"/>
+            </w:pPr>
+          </w:p>
+        </w:tc>
+        <w:tc>
+          <w:tcPr>
+            <w:tcW w:w="2833" w:type="dxa"/>
+            <w:vAlign w:val="center"/>
+          </w:tcPr>
+          <w:p>
+            <w:pPr>
+              <w:pStyle w:val="PSI-Normal"/>
+            </w:pPr>
+            <w:r>
+              <w:t>¿Los operadores están rodeados de espacios (por ejemplo, $a = $b + $c;)?</w:t>
+            </w:r>
+          </w:p>
+        </w:tc>
+        <w:tc>
+          <w:tcPr>
+            <w:tcW w:w="711" w:type="dxa"/>
+            <w:vAlign w:val="center"/>
+          </w:tcPr>
+          <w:p>
+            <w:pPr>
+              <w:pStyle w:val="PSI-Normal"/>
+            </w:pPr>
+          </w:p>
+        </w:tc>
+        <w:tc>
+          <w:tcPr>
+            <w:tcW w:w="2828" w:type="dxa"/>
+            <w:vAlign w:val="center"/>
+          </w:tcPr>
+          <w:p>
+            <w:pPr>
+              <w:pStyle w:val="PSI-Normal"/>
+            </w:pPr>
+          </w:p>
+        </w:tc>
+      </w:tr>
+      <w:tr>
+        <w:tc>
+          <w:tcPr>
+            <w:tcW w:w="2122" w:type="dxa"/>
+            <w:vMerge/>
+            <w:vAlign w:val="center"/>
+          </w:tcPr>
+          <w:p>
+            <w:pPr>
+              <w:pStyle w:val="PSI-Normal"/>
+            </w:pPr>
+          </w:p>
+        </w:tc>
+        <w:tc>
+          <w:tcPr>
+            <w:tcW w:w="2833" w:type="dxa"/>
+            <w:vAlign w:val="center"/>
+          </w:tcPr>
+          <w:p>
+            <w:pPr>
+              <w:pStyle w:val="PSI-Normal"/>
+            </w:pPr>
+            <w:r>
+              <w:t>¿La concatenación de cadenas usa espacios alrededor del punto (por ejemplo, $a = 'Hola' . 'Mundo';)?</w:t>
+            </w:r>
+          </w:p>
+        </w:tc>
+        <w:tc>
+          <w:tcPr>
+            <w:tcW w:w="711" w:type="dxa"/>
+            <w:vAlign w:val="center"/>
+          </w:tcPr>
+          <w:p>
+            <w:pPr>
+              <w:pStyle w:val="PSI-Normal"/>
+            </w:pPr>
+          </w:p>
+        </w:tc>
+        <w:tc>
+          <w:tcPr>
+            <w:tcW w:w="2828" w:type="dxa"/>
+            <w:vAlign w:val="center"/>
+          </w:tcPr>
+          <w:p>
+            <w:pPr>
+              <w:pStyle w:val="PSI-Normal"/>
+            </w:pPr>
+          </w:p>
+        </w:tc>
+      </w:tr>
+      <w:tr>
+        <w:tc>
+          <w:tcPr>
+            <w:tcW w:w="2122" w:type="dxa"/>
+            <w:vMerge/>
+            <w:vAlign w:val="center"/>
+          </w:tcPr>
+          <w:p>
+            <w:pPr>
+              <w:pStyle w:val="PSI-Normal"/>
+            </w:pPr>
+          </w:p>
+        </w:tc>
+        <w:tc>
+          <w:tcPr>
+            <w:tcW w:w="2833" w:type="dxa"/>
+            <w:vAlign w:val="center"/>
+          </w:tcPr>
+          <w:p>
+            <w:pPr>
+              <w:pStyle w:val="PSI-Normal"/>
+            </w:pPr>
+            <w:r>
+              <w:t>¿No hay espacios entre el nombre de la función y el paréntesis de apertura?</w:t>
+            </w:r>
+          </w:p>
+        </w:tc>
+        <w:tc>
+          <w:tcPr>
+            <w:tcW w:w="711" w:type="dxa"/>
+            <w:vAlign w:val="center"/>
+          </w:tcPr>
+          <w:p>
+            <w:pPr>
+              <w:pStyle w:val="PSI-Normal"/>
+            </w:pPr>
+          </w:p>
+        </w:tc>
+        <w:tc>
+          <w:tcPr>
+            <w:tcW w:w="2828" w:type="dxa"/>
+            <w:vAlign w:val="center"/>
+          </w:tcPr>
+          <w:p>
+            <w:pPr>
+              <w:pStyle w:val="PSI-Normal"/>
+            </w:pPr>
+          </w:p>
+        </w:tc>
+      </w:tr>
+      <w:tr>
+        <w:tc>
+          <w:tcPr>
+            <w:tcW w:w="2122" w:type="dxa"/>
+            <w:vMerge/>
+            <w:vAlign w:val="center"/>
+          </w:tcPr>
+          <w:p>
+            <w:pPr>
+              <w:pStyle w:val="PSI-Normal"/>
+            </w:pPr>
+          </w:p>
+        </w:tc>
+        <w:tc>
+          <w:tcPr>
+            <w:tcW w:w="2833" w:type="dxa"/>
+            <w:vAlign w:val="center"/>
+          </w:tcPr>
+          <w:p>
+            <w:pPr>
+              <w:pStyle w:val="PSI-Normal"/>
+            </w:pPr>
+            <w:r>
+              <w:t>¿No hay espacios dentro de los paréntesis en llamadas a funciones?</w:t>
+            </w:r>
+          </w:p>
+        </w:tc>
+        <w:tc>
+          <w:tcPr>
+            <w:tcW w:w="711" w:type="dxa"/>
+            <w:vAlign w:val="center"/>
+          </w:tcPr>
+          <w:p>
+            <w:pPr>
+              <w:pStyle w:val="PSI-Normal"/>
+            </w:pPr>
+          </w:p>
+        </w:tc>
+        <w:tc>
+          <w:tcPr>
+            <w:tcW w:w="2828" w:type="dxa"/>
+            <w:vAlign w:val="center"/>
+          </w:tcPr>
+          <w:p>
+            <w:pPr>
+              <w:pStyle w:val="PSI-Normal"/>
+            </w:pPr>
+          </w:p>
+        </w:tc>
+      </w:tr>
+      <w:tr>
+        <w:tc>
+          <w:tcPr>
+            <w:tcW w:w="2122" w:type="dxa"/>
+            <w:vMerge/>
+            <w:vAlign w:val="center"/>
+          </w:tcPr>
+          <w:p>
+            <w:pPr>
+              <w:pStyle w:val="PSI-Normal"/>
+            </w:pPr>
+          </w:p>
+        </w:tc>
+        <w:tc>
+          <w:tcPr>
+            <w:tcW w:w="2833" w:type="dxa"/>
+            <w:vAlign w:val="center"/>
+          </w:tcPr>
+          <w:p>
+            <w:pPr>
+              <w:pStyle w:val="PSI-Normal"/>
+            </w:pPr>
+            <w:r>
+              <w:t>¿Se usa la sintaxis corta [] para arrays en lugar de array()?</w:t>
+            </w:r>
+          </w:p>
+        </w:tc>
+        <w:tc>
+          <w:tcPr>
+            <w:tcW w:w="711" w:type="dxa"/>
+            <w:vAlign w:val="center"/>
+          </w:tcPr>
+          <w:p>
+            <w:pPr>
+              <w:pStyle w:val="PSI-Normal"/>
+            </w:pPr>
+          </w:p>
+        </w:tc>
+        <w:tc>
+          <w:tcPr>
+            <w:tcW w:w="2828" w:type="dxa"/>
+            <w:vAlign w:val="center"/>
+          </w:tcPr>
+          <w:p>
+            <w:pPr>
+              <w:pStyle w:val="PSI-Normal"/>
+            </w:pPr>
+          </w:p>
+        </w:tc>
+      </w:tr>
+      <w:tr>
+        <w:tc>
+          <w:tcPr>
+            <w:tcW w:w="2122" w:type="dxa"/>
+            <w:vMerge/>
+            <w:vAlign w:val="center"/>
+          </w:tcPr>
+          <w:p>
+            <w:pPr>
+              <w:pStyle w:val="PSI-Normal"/>
+            </w:pPr>
+          </w:p>
+        </w:tc>
+        <w:tc>
+          <w:tcPr>
+            <w:tcW w:w="2833" w:type="dxa"/>
+            <w:vAlign w:val="center"/>
+          </w:tcPr>
+          <w:p>
+            <w:pPr>
+              <w:pStyle w:val="PSI-Normal"/>
+            </w:pPr>
+            <w:r>
+              <w:t>¿No hay espacios después de la apertura [ ni antes del cierre ] en arrays?</w:t>
+            </w:r>
+          </w:p>
+        </w:tc>
+        <w:tc>
+          <w:tcPr>
+            <w:tcW w:w="711" w:type="dxa"/>
+            <w:vAlign w:val="center"/>
+          </w:tcPr>
+          <w:p>
+            <w:pPr>
+              <w:pStyle w:val="PSI-Normal"/>
+            </w:pPr>
+          </w:p>
+        </w:tc>
+        <w:tc>
+          <w:tcPr>
+            <w:tcW w:w="2828" w:type="dxa"/>
+            <w:vAlign w:val="center"/>
+          </w:tcPr>
+          <w:p>
+            <w:pPr>
+              <w:pStyle w:val="PSI-Normal"/>
+            </w:pPr>
+          </w:p>
+        </w:tc>
+      </w:tr>
+      <w:tr>
+        <w:tc>
+          <w:tcPr>
+            <w:tcW w:w="2122" w:type="dxa"/>
+            <w:vMerge/>
+            <w:vAlign w:val="center"/>
+          </w:tcPr>
+          <w:p>
+            <w:pPr>
+              <w:pStyle w:val="PSI-Normal"/>
+            </w:pPr>
+          </w:p>
+        </w:tc>
+        <w:tc>
+          <w:tcPr>
+            <w:tcW w:w="2833" w:type="dxa"/>
+            <w:vAlign w:val="center"/>
+          </w:tcPr>
+          <w:p>
+            <w:pPr>
+              <w:pStyle w:val="PSI-Normal"/>
+            </w:pPr>
+            <w:r>
+              <w:t>¿La palabra clave extends e implements está en la misma línea que el nombre de la clase?</w:t>
+            </w:r>
+          </w:p>
+        </w:tc>
+        <w:tc>
+          <w:tcPr>
+            <w:tcW w:w="711" w:type="dxa"/>
+            <w:vAlign w:val="center"/>
+          </w:tcPr>
+          <w:p>
+            <w:pPr>
+              <w:pStyle w:val="PSI-Normal"/>
+            </w:pPr>
+          </w:p>
+        </w:tc>
+        <w:tc>
+          <w:tcPr>
+            <w:tcW w:w="2828" w:type="dxa"/>
+            <w:vAlign w:val="center"/>
+          </w:tcPr>
+          <w:p>
+            <w:pPr>
+              <w:pStyle w:val="PSI-Normal"/>
+            </w:pPr>
+          </w:p>
+        </w:tc>
+      </w:tr>
+      <w:tr>
+        <w:tc>
+          <w:tcPr>
+            <w:tcW w:w="2122" w:type="dxa"/>
+            <w:vMerge/>
+            <w:vAlign w:val="center"/>
+          </w:tcPr>
+          <w:p>
+            <w:pPr>
+              <w:pStyle w:val="PSI-Normal"/>
+            </w:pPr>
+          </w:p>
+        </w:tc>
+        <w:tc>
+          <w:tcPr>
+            <w:tcW w:w="2833" w:type="dxa"/>
+            <w:vAlign w:val="center"/>
+          </w:tcPr>
+          <w:p>
+            <w:pPr>
+              <w:pStyle w:val="PSI-Normal"/>
+            </w:pPr>
+            <w:r>
+              <w:t>¿Las interfaces siguen el mismo formato que las clases?</w:t>
+            </w:r>
+          </w:p>
+        </w:tc>
+        <w:tc>
+          <w:tcPr>
+            <w:tcW w:w="711" w:type="dxa"/>
+            <w:vAlign w:val="center"/>
+          </w:tcPr>
+          <w:p>
+            <w:pPr>
+              <w:pStyle w:val="PSI-Normal"/>
+            </w:pPr>
+          </w:p>
+        </w:tc>
+        <w:tc>
+          <w:tcPr>
+            <w:tcW w:w="2828" w:type="dxa"/>
+            <w:vAlign w:val="center"/>
+          </w:tcPr>
+          <w:p>
+            <w:pPr>
+              <w:pStyle w:val="PSI-Normal"/>
+            </w:pPr>
+          </w:p>
+        </w:tc>
+      </w:tr>
+      <w:tr>
+        <w:tc>
+          <w:tcPr>
+            <w:tcW w:w="2122" w:type="dxa"/>
+            <w:vMerge/>
+            <w:vAlign w:val="center"/>
+          </w:tcPr>
+          <w:p>
+            <w:pPr>
+              <w:pStyle w:val="PSI-Normal"/>
+            </w:pPr>
+          </w:p>
+        </w:tc>
+        <w:tc>
+          <w:tcPr>
+            <w:tcW w:w="2833" w:type="dxa"/>
+            <w:vAlign w:val="center"/>
+          </w:tcPr>
+          <w:p>
+            <w:pPr>
+              <w:pStyle w:val="PSI-Normal"/>
+            </w:pPr>
+            <w:r>
+              <w:t>¿Los métodos y funciones tienen visibilidad declarada (public, protected, private)?</w:t>
+            </w:r>
+          </w:p>
+        </w:tc>
+        <w:tc>
+          <w:tcPr>
+            <w:tcW w:w="711" w:type="dxa"/>
+            <w:vAlign w:val="center"/>
+          </w:tcPr>
+          <w:p>
+            <w:pPr>
+              <w:pStyle w:val="PSI-Normal"/>
+            </w:pPr>
+          </w:p>
+        </w:tc>
+        <w:tc>
+          <w:tcPr>
+            <w:tcW w:w="2828" w:type="dxa"/>
+            <w:vAlign w:val="center"/>
+          </w:tcPr>
+          <w:p>
+            <w:pPr>
+              <w:pStyle w:val="PSI-Normal"/>
+            </w:pPr>
+          </w:p>
+        </w:tc>
+      </w:tr>
+      <w:tr>
+        <w:tc>
+          <w:tcPr>
+            <w:tcW w:w="2122" w:type="dxa"/>
+            <w:vMerge/>
+            <w:vAlign w:val="center"/>
+          </w:tcPr>
+          <w:p>
+            <w:pPr>
+              <w:pStyle w:val="PSI-Normal"/>
+            </w:pPr>
+          </w:p>
+        </w:tc>
+        <w:tc>
+          <w:tcPr>
+            <w:tcW w:w="2833" w:type="dxa"/>
+            <w:vAlign w:val="center"/>
+          </w:tcPr>
+          <w:p>
+            <w:pPr>
+              <w:pStyle w:val="PSI-Normal"/>
+            </w:pPr>
+            <w:r>
+              <w:t>¿No hay espacios antes de los dos puntos en la declaración de tipos de retorno?</w:t>
+            </w:r>
+          </w:p>
+        </w:tc>
+        <w:tc>
+          <w:tcPr>
+            <w:tcW w:w="711" w:type="dxa"/>
+            <w:vAlign w:val="center"/>
+          </w:tcPr>
+          <w:p>
+            <w:pPr>
+              <w:pStyle w:val="PSI-Normal"/>
+            </w:pPr>
+          </w:p>
+        </w:tc>
+        <w:tc>
+          <w:tcPr>
+            <w:tcW w:w="2828" w:type="dxa"/>
+            <w:vAlign w:val="center"/>
+          </w:tcPr>
+          <w:p>
+            <w:pPr>
+              <w:pStyle w:val="PSI-Normal"/>
+            </w:pPr>
+          </w:p>
+        </w:tc>
+      </w:tr>
+      <w:tr>
+        <w:tc>
+          <w:tcPr>
+            <w:tcW w:w="2122" w:type="dxa"/>
+            <w:vMerge/>
+            <w:vAlign w:val="center"/>
+          </w:tcPr>
+          <w:p>
+            <w:pPr>
+              <w:pStyle w:val="PSI-Normal"/>
+            </w:pPr>
+          </w:p>
+        </w:tc>
+        <w:tc>
+          <w:tcPr>
+            <w:tcW w:w="2833" w:type="dxa"/>
+            <w:vAlign w:val="center"/>
+          </w:tcPr>
+          <w:p>
+            <w:pPr>
+              <w:pStyle w:val="PSI-Normal"/>
+            </w:pPr>
+            <w:r>
+              <w:t>¿Los namespaces están declarados en la primera línea del archivo?</w:t>
+            </w:r>
+          </w:p>
+        </w:tc>
+        <w:tc>
+          <w:tcPr>
+            <w:tcW w:w="711" w:type="dxa"/>
+            <w:vAlign w:val="center"/>
+          </w:tcPr>
+          <w:p>
+            <w:pPr>
+              <w:pStyle w:val="PSI-Normal"/>
+            </w:pPr>
+          </w:p>
+        </w:tc>
+        <w:tc>
+          <w:tcPr>
+            <w:tcW w:w="2828" w:type="dxa"/>
+            <w:vAlign w:val="center"/>
+          </w:tcPr>
+          <w:p>
+            <w:pPr>
+              <w:pStyle w:val="PSI-Normal"/>
+            </w:pPr>
+          </w:p>
+        </w:tc>
+      </w:tr>
+      <w:tr>
+        <w:tc>
+          <w:tcPr>
+            <w:tcW w:w="2122" w:type="dxa"/>
+            <w:vMerge/>
+            <w:vAlign w:val="center"/>
+          </w:tcPr>
+          <w:p>
+            <w:pPr>
+              <w:pStyle w:val="PSI-Normal"/>
+            </w:pPr>
+          </w:p>
+        </w:tc>
+        <w:tc>
+          <w:tcPr>
+            <w:tcW w:w="2833" w:type="dxa"/>
+            <w:vAlign w:val="center"/>
+          </w:tcPr>
+          <w:p>
+            <w:pPr>
+              <w:pStyle w:val="PSI-Normal"/>
+            </w:pPr>
+            <w:r>
+              <w:t>¿Hay una línea en blanco después de la declaración del namespace?</w:t>
+            </w:r>
+          </w:p>
+        </w:tc>
+        <w:tc>
+          <w:tcPr>
+            <w:tcW w:w="711" w:type="dxa"/>
+            <w:vAlign w:val="center"/>
+          </w:tcPr>
+          <w:p>
+            <w:pPr>
+              <w:pStyle w:val="PSI-Normal"/>
+            </w:pPr>
+          </w:p>
+        </w:tc>
+        <w:tc>
+          <w:tcPr>
+            <w:tcW w:w="2828" w:type="dxa"/>
+            <w:vAlign w:val="center"/>
+          </w:tcPr>
+          <w:p>
+            <w:pPr>
+              <w:pStyle w:val="PSI-Normal"/>
+            </w:pPr>
+          </w:p>
+        </w:tc>
+      </w:tr>
+      <w:tr>
+        <w:tc>
+          <w:tcPr>
+            <w:tcW w:w="2122" w:type="dxa"/>
+            <w:vMerge/>
+            <w:vAlign w:val="center"/>
+          </w:tcPr>
+          <w:p>
+            <w:pPr>
+              <w:pStyle w:val="PSI-Normal"/>
+            </w:pPr>
+          </w:p>
+        </w:tc>
+        <w:tc>
+          <w:tcPr>
+            <w:tcW w:w="2833" w:type="dxa"/>
+            <w:vAlign w:val="center"/>
+          </w:tcPr>
+          <w:p>
+            <w:pPr>
+              <w:pStyle w:val="PSI-Normal"/>
+            </w:pPr>
+            <w:r>
+              <w:t>¿Las declaraciones use están agrupadas y ordenadas alfabéticamente?</w:t>
+            </w:r>
+          </w:p>
+        </w:tc>
+        <w:tc>
+          <w:tcPr>
+            <w:tcW w:w="711" w:type="dxa"/>
+            <w:vAlign w:val="center"/>
+          </w:tcPr>
+          <w:p>
+            <w:pPr>
+              <w:pStyle w:val="PSI-Normal"/>
+            </w:pPr>
+          </w:p>
+        </w:tc>
+        <w:tc>
+          <w:tcPr>
+            <w:tcW w:w="2828" w:type="dxa"/>
+            <w:vAlign w:val="center"/>
+          </w:tcPr>
+          <w:p>
+            <w:pPr>
+              <w:pStyle w:val="PSI-Normal"/>
+            </w:pPr>
+          </w:p>
+        </w:tc>
+      </w:tr>
+      <w:tr>
+        <w:tc>
+          <w:tcPr>
+            <w:tcW w:w="2122" w:type="dxa"/>
+            <w:vMerge/>
+            <w:vAlign w:val="center"/>
+          </w:tcPr>
+          <w:p>
+            <w:pPr>
+              <w:pStyle w:val="PSI-Normal"/>
+            </w:pPr>
+          </w:p>
+        </w:tc>
+        <w:tc>
+          <w:tcPr>
+            <w:tcW w:w="2833" w:type="dxa"/>
+            <w:vAlign w:val="center"/>
+          </w:tcPr>
+          <w:p>
+            <w:pPr>
+              <w:pStyle w:val="PSI-Normal"/>
+            </w:pPr>
+            <w:r>
+              <w:t>¿Hay una línea en blanco después de las declaraciones use?</w:t>
+            </w:r>
+          </w:p>
+        </w:tc>
+        <w:tc>
+          <w:tcPr>
+            <w:tcW w:w="711" w:type="dxa"/>
+            <w:vAlign w:val="center"/>
+          </w:tcPr>
+          <w:p>
+            <w:pPr>
+              <w:pStyle w:val="PSI-Normal"/>
+            </w:pPr>
+          </w:p>
+        </w:tc>
+        <w:tc>
+          <w:tcPr>
+            <w:tcW w:w="2828" w:type="dxa"/>
+            <w:vAlign w:val="center"/>
+          </w:tcPr>
+          <w:p>
+            <w:pPr>
+              <w:pStyle w:val="PSI-Normal"/>
+            </w:pPr>
+          </w:p>
+        </w:tc>
+      </w:tr>
+      <w:tr>
+        <w:tc>
+          <w:tcPr>
+            <w:tcW w:w="2122" w:type="dxa"/>
+            <w:vAlign w:val="center"/>
+          </w:tcPr>
+          <w:p>
+            <w:pPr>
+              <w:pStyle w:val="PSI-Normal"/>
+            </w:pPr>
+            <w:r>
+              <w:t>Alineación con los requerimientos</w:t>
+            </w:r>
+          </w:p>
+        </w:tc>
+        <w:tc>
+          <w:tcPr>
+            <w:tcW w:w="2833" w:type="dxa"/>
+            <w:vAlign w:val="center"/>
+          </w:tcPr>
+          <w:p>
+            <w:pPr>
+              <w:ind w:left="0" w:firstLine="0"/>
+              <w:rPr>
+                <w:lang w:val="es-AR"/>
+              </w:rPr>
+            </w:pPr>
+            <w:r>
+              <w:rPr>
+                <w:lang w:val="es-AR"/>
+              </w:rPr>
+              <w:t>¿Se han mapeado correctamente los datos necesarios para cada funcionalidad descrita en los requerimientos?</w:t>
+            </w:r>
+          </w:p>
+        </w:tc>
+        <w:tc>
+          <w:tcPr>
+            <w:tcW w:w="711" w:type="dxa"/>
+            <w:vAlign w:val="center"/>
+          </w:tcPr>
+          <w:p>
+            <w:pPr>
+              <w:pStyle w:val="PSI-Normal"/>
+            </w:pPr>
+          </w:p>
+        </w:tc>
+        <w:tc>
+          <w:tcPr>
+            <w:tcW w:w="2828" w:type="dxa"/>
+            <w:vAlign w:val="center"/>
+          </w:tcPr>
+          <w:p>
+            <w:pPr>
+              <w:pStyle w:val="PSI-Normal"/>
+            </w:pPr>
+          </w:p>
+        </w:tc>
+      </w:tr>
+      <w:tr>
+        <w:tc>
+          <w:tcPr>
+            <w:tcW w:w="2122" w:type="dxa"/>
+            <w:vAlign w:val="center"/>
+          </w:tcPr>
+          <w:p>
+            <w:pPr>
+              <w:pStyle w:val="PSI-Normal"/>
+            </w:pPr>
+            <w:r>
+              <w:t>Validación de tipos de datos</w:t>
+            </w:r>
+          </w:p>
+        </w:tc>
+        <w:tc>
+          <w:tcPr>
+            <w:tcW w:w="2833" w:type="dxa"/>
+            <w:vAlign w:val="center"/>
+          </w:tcPr>
+          <w:p>
+            <w:pPr>
+              <w:pStyle w:val="PSI-Normal"/>
+            </w:pPr>
+            <w:r>
+              <w:t>¿Los tipos de datos asignados a cada columna son los adecuados (por ejemplo, INT, VARCHAR, DATE, etc.)?</w:t>
+            </w:r>
+          </w:p>
+        </w:tc>
+        <w:tc>
+          <w:tcPr>
+            <w:tcW w:w="711" w:type="dxa"/>
+            <w:vAlign w:val="center"/>
+          </w:tcPr>
+          <w:p>
+            <w:pPr>
+              <w:pStyle w:val="PSI-Normal"/>
+            </w:pPr>
+          </w:p>
+        </w:tc>
+        <w:tc>
+          <w:tcPr>
+            <w:tcW w:w="2828" w:type="dxa"/>
+            <w:vAlign w:val="center"/>
+          </w:tcPr>
+          <w:p>
+            <w:pPr>
+              <w:pStyle w:val="PSI-Normal"/>
+            </w:pPr>
+          </w:p>
+        </w:tc>
+      </w:tr>
+      <w:tr>
+        <w:tc>
+          <w:tcPr>
+            <w:tcW w:w="2122" w:type="dxa"/>
             <w:vAlign w:val="center"/>
           </w:tcPr>
           <w:p>
@@ -4655,7 +5417,7 @@
               <w:pStyle w:val="PSI-Normal"/>
             </w:pPr>
             <w:r>
-              <w:t>¿Se han definido correctamente las relaciones entre tablas (claves foráneas)?</w:t>
+              <w:t>¿Se han definido correctamente las relaciones entre tablas?</w:t>
             </w:r>
           </w:p>
         </w:tc>
@@ -4668,9 +5430,6 @@
             <w:pPr>
               <w:pStyle w:val="PSI-Normal"/>
             </w:pPr>
-            <w:r>
-              <w:t>Si</w:t>
-            </w:r>
           </w:p>
         </w:tc>
         <w:tc>
@@ -4689,6 +5448,9 @@
     <w:p>
       <w:pPr>
         <w:pStyle w:val="PSI-Normal"/>
+        <w:rPr>
+          <w:lang w:val="es-ES"/>
+        </w:rPr>
       </w:pPr>
     </w:p>
     <w:p>
@@ -4786,13 +5548,11 @@
       </w:pPr>
       <w:bookmarkStart w:id="21" w:name="_Toc16487898"/>
       <w:bookmarkStart w:id="22" w:name="_Toc188274871"/>
-      <w:proofErr w:type="gramStart"/>
       <w:r>
         <w:t>Acciones a tomar</w:t>
       </w:r>
       <w:bookmarkEnd w:id="21"/>
       <w:bookmarkEnd w:id="22"/>
-      <w:proofErr w:type="gramEnd"/>
     </w:p>
     <w:p>
       <w:pPr>
@@ -4865,13 +5625,8 @@
       </w:sdtPr>
       <w:sdtContent>
         <w:r>
-          <w:t>T-</w:t>
+          <w:t>T-Code</w:t>
         </w:r>
-        <w:proofErr w:type="spellStart"/>
-        <w:r>
-          <w:t>Code</w:t>
-        </w:r>
-        <w:proofErr w:type="spellEnd"/>
       </w:sdtContent>
     </w:sdt>
     <w:r>
@@ -5801,23 +6556,7 @@
             <w:rFonts w:asciiTheme="majorHAnsi" w:eastAsiaTheme="majorEastAsia" w:hAnsiTheme="majorHAnsi" w:cstheme="majorBidi"/>
             <w:szCs w:val="36"/>
           </w:rPr>
-          <w:t xml:space="preserve">Vesta </w:t>
-        </w:r>
-        <w:proofErr w:type="spellStart"/>
-        <w:r>
-          <w:rPr>
-            <w:rFonts w:asciiTheme="majorHAnsi" w:eastAsiaTheme="majorEastAsia" w:hAnsiTheme="majorHAnsi" w:cstheme="majorBidi"/>
-            <w:szCs w:val="36"/>
-          </w:rPr>
-          <w:t>Risk</w:t>
-        </w:r>
-        <w:proofErr w:type="spellEnd"/>
-        <w:r>
-          <w:rPr>
-            <w:rFonts w:asciiTheme="majorHAnsi" w:eastAsiaTheme="majorEastAsia" w:hAnsiTheme="majorHAnsi" w:cstheme="majorBidi"/>
-            <w:szCs w:val="36"/>
-          </w:rPr>
-          <w:t xml:space="preserve"> Manager</w:t>
+          <w:t>Vesta Risk Manager</w:t>
         </w:r>
       </w:sdtContent>
     </w:sdt>
@@ -7934,7 +8673,7 @@
   <w:style w:type="paragraph" w:default="1" w:styleId="Normal">
     <w:name w:val="Normal"/>
     <w:qFormat/>
-    <w:rsid w:val="002B3C1E"/>
+    <w:rsid w:val="007F4796"/>
   </w:style>
   <w:style w:type="paragraph" w:styleId="Ttulo1">
     <w:name w:val="heading 1"/>
@@ -8027,6 +8766,7 @@
   <w:style w:type="character" w:default="1" w:styleId="Fuentedeprrafopredeter">
     <w:name w:val="Default Paragraph Font"/>
     <w:uiPriority w:val="1"/>
+    <w:semiHidden/>
     <w:unhideWhenUsed/>
   </w:style>
   <w:style w:type="table" w:default="1" w:styleId="Tablanormal">

</xml_diff>